<commit_message>
tambah di bab 1 dan edit hal. daftar isi
</commit_message>
<xml_diff>
--- a/BAB 1.docx
+++ b/BAB 1.docx
@@ -1,6 +1,6 @@
 
 <file path=word/document.xml><?xml version="1.0" encoding="utf-8"?>
-<w:document xmlns:wpc="http://schemas.microsoft.com/office/word/2010/wordprocessingCanvas" xmlns:cx="http://schemas.microsoft.com/office/drawing/2014/chartex" xmlns:cx1="http://schemas.microsoft.com/office/drawing/2015/9/8/chartex" xmlns:cx2="http://schemas.microsoft.com/office/drawing/2015/10/21/chartex" xmlns:cx3="http://schemas.microsoft.com/office/drawing/2016/5/9/chartex" xmlns:cx4="http://schemas.microsoft.com/office/drawing/2016/5/10/chartex" xmlns:cx5="http://schemas.microsoft.com/office/drawing/2016/5/11/chartex" xmlns:cx6="http://schemas.microsoft.com/office/drawing/2016/5/12/chartex" xmlns:cx7="http://schemas.microsoft.com/office/drawing/2016/5/13/chartex" xmlns:cx8="http://schemas.microsoft.com/office/drawing/2016/5/14/chartex" xmlns:mc="http://schemas.openxmlformats.org/markup-compatibility/2006" xmlns:aink="http://schemas.microsoft.com/office/drawing/2016/ink" xmlns:am3d="http://schemas.microsoft.com/office/drawing/2017/model3d" xmlns:o="urn:schemas-microsoft-com:office:office" xmlns:r="http://schemas.openxmlformats.org/officeDocument/2006/relationships" xmlns:m="http://schemas.openxmlformats.org/officeDocument/2006/math" xmlns:v="urn:schemas-microsoft-com:vml" xmlns:wp14="http://schemas.microsoft.com/office/word/2010/wordprocessingDrawing" xmlns:wp="http://schemas.openxmlformats.org/drawingml/2006/wordprocessingDrawing" xmlns:w10="urn:schemas-microsoft-com:office:word" xmlns:w="http://schemas.openxmlformats.org/wordprocessingml/2006/main" xmlns:w14="http://schemas.microsoft.com/office/word/2010/wordml" xmlns:w15="http://schemas.microsoft.com/office/word/2012/wordml" xmlns:w16cid="http://schemas.microsoft.com/office/word/2016/wordml/cid" xmlns:w16se="http://schemas.microsoft.com/office/word/2015/wordml/symex" xmlns:wpg="http://schemas.microsoft.com/office/word/2010/wordprocessingGroup" xmlns:wpi="http://schemas.microsoft.com/office/word/2010/wordprocessingInk" xmlns:wne="http://schemas.microsoft.com/office/word/2006/wordml" xmlns:wps="http://schemas.microsoft.com/office/word/2010/wordprocessingShape" mc:Ignorable="w14 w15 w16se w16cid wp14">
+<w:document xmlns:wpc="http://schemas.microsoft.com/office/word/2010/wordprocessingCanvas" xmlns:mc="http://schemas.openxmlformats.org/markup-compatibility/2006" xmlns:o="urn:schemas-microsoft-com:office:office" xmlns:r="http://schemas.openxmlformats.org/officeDocument/2006/relationships" xmlns:m="http://schemas.openxmlformats.org/officeDocument/2006/math" xmlns:v="urn:schemas-microsoft-com:vml" xmlns:wp14="http://schemas.microsoft.com/office/word/2010/wordprocessingDrawing" xmlns:wp="http://schemas.openxmlformats.org/drawingml/2006/wordprocessingDrawing" xmlns:w10="urn:schemas-microsoft-com:office:word" xmlns:w="http://schemas.openxmlformats.org/wordprocessingml/2006/main" xmlns:w14="http://schemas.microsoft.com/office/word/2010/wordml" xmlns:w15="http://schemas.microsoft.com/office/word/2012/wordml" xmlns:wpg="http://schemas.microsoft.com/office/word/2010/wordprocessingGroup" xmlns:wpi="http://schemas.microsoft.com/office/word/2010/wordprocessingInk" xmlns:wne="http://schemas.microsoft.com/office/word/2006/wordml" xmlns:wps="http://schemas.microsoft.com/office/word/2010/wordprocessingShape" mc:Ignorable="w14 w15 wp14">
   <w:body>
     <w:p>
       <w:pPr>
@@ -37,163 +37,137 @@
           <w:lang w:val="id-ID"/>
         </w:rPr>
       </w:pPr>
-      <w:proofErr w:type="spellStart"/>
-      <w:r>
-        <w:t>Latar</w:t>
-      </w:r>
-      <w:proofErr w:type="spellEnd"/>
-      <w:r>
+      <w:r>
+        <w:t>Latar Belakang</w:t>
+      </w:r>
+    </w:p>
+    <w:p>
+      <w:pPr>
+        <w:pStyle w:val="BodyText2"/>
+        <w:tabs>
+          <w:tab w:val="left" w:pos="900"/>
+        </w:tabs>
+        <w:spacing w:before="120" w:after="0"/>
+        <w:rPr>
+          <w:szCs w:val="24"/>
+        </w:rPr>
+      </w:pPr>
+      <w:r>
+        <w:rPr>
+          <w:szCs w:val="24"/>
+        </w:rPr>
+        <w:tab/>
+      </w:r>
+      <w:r>
+        <w:rPr>
+          <w:szCs w:val="24"/>
+        </w:rPr>
+        <w:t>Dewan Perwakilan Rakyat Daerah (DPRD) merupakan wakil rakyat di parlemen yang dipilih secara langsung oleh rakyat melalui pemilihan umum (pemilu) di daerah. Keberadaan DPRD di daerah sering di sebut sebagai fungsi representatif karena bertugas menyuarakan aspirasi masyarakat dan bertindak atas nama rakyat (</w:t>
+      </w:r>
+      <w:r>
+        <w:rPr>
+          <w:i/>
+          <w:szCs w:val="24"/>
+        </w:rPr>
+        <w:t>representatif government</w:t>
+      </w:r>
+      <w:r>
+        <w:rPr>
+          <w:szCs w:val="24"/>
+        </w:rPr>
+        <w:t xml:space="preserve">) di bidang </w:t>
+      </w:r>
+      <w:r>
+        <w:rPr>
+          <w:szCs w:val="24"/>
+        </w:rPr>
+        <w:t>legislatif</w:t>
+      </w:r>
+      <w:r>
+        <w:rPr>
+          <w:szCs w:val="24"/>
+        </w:rPr>
+        <w:t>. Sebagai bentuk realisasi dari demokrasi di Indonesia, DPRD dalam melaksanakan tugas dan fungsinya memang tidak bisa dipisahkan dari rakyat karena dalam sistem demokrasi menempatkan rakyat pada urutan pertama sebagai prioritas dalam mengambil keputusan dan membuat kebijakan. DPRD harus melayani rakyat dan mendengarkan aspirasi rakyat dan mengajukan tingkat kehidupan rakyat dengan berpegang dengan program pembangunan pemerintah.</w:t>
+      </w:r>
+    </w:p>
+    <w:p>
+      <w:pPr>
+        <w:pStyle w:val="BodyText2"/>
+        <w:tabs>
+          <w:tab w:val="left" w:pos="900"/>
+        </w:tabs>
+        <w:spacing w:before="120" w:after="0"/>
+        <w:rPr>
+          <w:szCs w:val="24"/>
+        </w:rPr>
+      </w:pPr>
+      <w:r>
+        <w:rPr>
+          <w:szCs w:val="24"/>
+        </w:rPr>
+        <w:tab/>
+      </w:r>
+      <w:r>
+        <w:rPr>
+          <w:szCs w:val="24"/>
+          <w:lang w:val="en-ID"/>
+        </w:rPr>
+        <w:t>Selama</w:t>
+      </w:r>
+      <w:r>
+        <w:rPr>
+          <w:szCs w:val="24"/>
+        </w:rPr>
+        <w:t xml:space="preserve"> ini kebanyakan masyarakat masih sangat kesulitan dalam menyampaikan aspirasinya ke Dewan Perwakilan R</w:t>
+      </w:r>
+      <w:r>
+        <w:rPr>
+          <w:szCs w:val="24"/>
+        </w:rPr>
+        <w:t>akyat Daerah (</w:t>
+      </w:r>
+      <w:r>
+        <w:rPr>
+          <w:szCs w:val="24"/>
+        </w:rPr>
+        <w:t>DPRD) Kota Makasar</w:t>
+      </w:r>
+      <w:r>
+        <w:rPr>
+          <w:szCs w:val="24"/>
+        </w:rPr>
+        <w:t xml:space="preserve"> dan juga</w:t>
+      </w:r>
+      <w:r>
+        <w:rPr>
+          <w:szCs w:val="24"/>
+        </w:rPr>
+        <w:t xml:space="preserve"> untuk mendapatkan </w:t>
+      </w:r>
+      <w:r>
+        <w:rPr>
+          <w:i/>
+          <w:szCs w:val="24"/>
+        </w:rPr>
+        <w:t>feedback</w:t>
+      </w:r>
+      <w:r>
+        <w:rPr>
+          <w:szCs w:val="24"/>
+        </w:rPr>
+        <w:t xml:space="preserve"> atas aspirasi yang dikirim oleh masyarakat kepada Dewan Perwakilan Rakyat Daerah</w:t>
+      </w:r>
+      <w:r>
+        <w:rPr>
+          <w:szCs w:val="24"/>
+        </w:rPr>
         <w:t xml:space="preserve"> </w:t>
       </w:r>
-      <w:proofErr w:type="spellStart"/>
-      <w:r>
-        <w:t>Belakang</w:t>
-      </w:r>
-      <w:proofErr w:type="spellEnd"/>
-    </w:p>
-    <w:p>
-      <w:pPr>
-        <w:pStyle w:val="BodyText2"/>
-        <w:tabs>
-          <w:tab w:val="left" w:pos="900"/>
-        </w:tabs>
-        <w:spacing w:before="120" w:after="0"/>
-        <w:rPr>
-          <w:szCs w:val="24"/>
-        </w:rPr>
-      </w:pPr>
-      <w:r>
-        <w:rPr>
-          <w:szCs w:val="24"/>
-        </w:rPr>
-        <w:tab/>
-      </w:r>
-      <w:r>
-        <w:rPr>
-          <w:szCs w:val="24"/>
-        </w:rPr>
-        <w:t>Dewan Perwakilan Rakyat Daerah (DPRD) merupakan wakil rakyat di parlemen yang dipilih secara langsung oleh rakyat melalui pemilihan umum (pemilu) di daerah. Keberadaan DPRD di daerah sering di sebut sebagai fungsi representatif karena bertugas menyuarakan aspirasi masyarakat dan bertindak atas nama rakyat (</w:t>
-      </w:r>
-      <w:r>
-        <w:rPr>
-          <w:i/>
-          <w:szCs w:val="24"/>
-        </w:rPr>
-        <w:t>representatif government</w:t>
-      </w:r>
-      <w:r>
-        <w:rPr>
-          <w:szCs w:val="24"/>
-        </w:rPr>
-        <w:t xml:space="preserve">) di bidang </w:t>
-      </w:r>
-      <w:r>
-        <w:rPr>
-          <w:szCs w:val="24"/>
-        </w:rPr>
-        <w:t>legislatif</w:t>
-      </w:r>
-      <w:r>
-        <w:rPr>
-          <w:szCs w:val="24"/>
-        </w:rPr>
-        <w:t>. Sebagai bentuk realisasi dari demokrasi di Indonesia, DPRD dalam melaksanakan tugas dan fungsinya memang tidak bisa dipisahkan dari rakyat karena dalam sistem demokrasi menempatkan rakyat pada urutan pertama sebagai prioritas dalam mengambil keputusan dan membuat kebijakan. DPRD harus melayani rakyat dan mendengarkan aspirasi rakyat dan mengajukan tingkat kehidupan rakyat dengan berpegang dengan program pembangunan pemerintah.</w:t>
-      </w:r>
-    </w:p>
-    <w:p>
-      <w:pPr>
-        <w:pStyle w:val="BodyText2"/>
-        <w:tabs>
-          <w:tab w:val="left" w:pos="900"/>
-        </w:tabs>
-        <w:spacing w:before="120" w:after="0"/>
-        <w:rPr>
-          <w:szCs w:val="24"/>
-        </w:rPr>
-      </w:pPr>
-      <w:r>
-        <w:rPr>
-          <w:szCs w:val="24"/>
-        </w:rPr>
-        <w:tab/>
-      </w:r>
-      <w:proofErr w:type="spellStart"/>
-      <w:r>
-        <w:rPr>
-          <w:szCs w:val="24"/>
-          <w:lang w:val="en-ID"/>
-        </w:rPr>
-        <w:t>Selama</w:t>
-      </w:r>
-      <w:proofErr w:type="spellEnd"/>
-      <w:r>
-        <w:rPr>
-          <w:szCs w:val="24"/>
-        </w:rPr>
-        <w:t xml:space="preserve"> ini kebanyakan masyarakat masih sangat kesulitan dalam menyampaikan aspirasinya ke Dewan Perwakilan R</w:t>
-      </w:r>
-      <w:r>
-        <w:rPr>
-          <w:szCs w:val="24"/>
-        </w:rPr>
-        <w:t>akyat Daerah (</w:t>
-      </w:r>
-      <w:r>
-        <w:rPr>
-          <w:szCs w:val="24"/>
-        </w:rPr>
-        <w:t>DPRD) Kota Makasar</w:t>
-      </w:r>
-      <w:r>
-        <w:rPr>
-          <w:szCs w:val="24"/>
-        </w:rPr>
-        <w:t xml:space="preserve"> dan juga</w:t>
-      </w:r>
-      <w:r>
-        <w:rPr>
-          <w:szCs w:val="24"/>
-        </w:rPr>
-        <w:t xml:space="preserve"> untuk mendapatkan </w:t>
-      </w:r>
-      <w:r>
-        <w:rPr>
-          <w:i/>
-          <w:szCs w:val="24"/>
-        </w:rPr>
-        <w:t>feedback</w:t>
-      </w:r>
-      <w:r>
-        <w:rPr>
-          <w:szCs w:val="24"/>
-        </w:rPr>
-        <w:t xml:space="preserve"> atas aspirasi yang dikirim oleh masyarakat kepada Dewan Perwakilan Rakyat Daerah</w:t>
-      </w:r>
-      <w:r>
-        <w:rPr>
-          <w:szCs w:val="24"/>
-        </w:rPr>
-        <w:t xml:space="preserve"> </w:t>
-      </w:r>
-      <w:r>
-        <w:rPr>
-          <w:szCs w:val="24"/>
-        </w:rPr>
-        <w:t>(</w:t>
-      </w:r>
-      <w:proofErr w:type="gramStart"/>
-      <w:r>
-        <w:rPr>
-          <w:szCs w:val="24"/>
-        </w:rPr>
-        <w:t>DPRD)  juga</w:t>
-      </w:r>
-      <w:proofErr w:type="gramEnd"/>
-      <w:r>
-        <w:rPr>
-          <w:szCs w:val="24"/>
-        </w:rPr>
-        <w:t xml:space="preserve"> masih sangat kesulitan.</w:t>
+      <w:r>
+        <w:rPr>
+          <w:szCs w:val="24"/>
+        </w:rPr>
+        <w:t>(DPRD)  juga masih sangat kesulitan.</w:t>
       </w:r>
     </w:p>
     <w:p>
@@ -215,481 +189,276 @@
         <w:tab/>
         <w:t xml:space="preserve">Selain masalah yang kami uraikan diatas, untuk mengelolah data aspirasi dari masyarakat, sistem yang ada saat ini belum menyalurkan </w:t>
       </w:r>
-      <w:proofErr w:type="spellStart"/>
       <w:r>
         <w:rPr>
           <w:szCs w:val="24"/>
           <w:lang w:val="en-US"/>
         </w:rPr>
-        <w:t>aspirasi</w:t>
-      </w:r>
-      <w:proofErr w:type="spellEnd"/>
+        <w:t xml:space="preserve">aspirasi masyarakat </w:t>
+      </w:r>
+      <w:r>
+        <w:rPr>
+          <w:szCs w:val="24"/>
+        </w:rPr>
+        <w:t>secara</w:t>
+      </w:r>
       <w:r>
         <w:rPr>
           <w:szCs w:val="24"/>
           <w:lang w:val="en-US"/>
         </w:rPr>
+        <w:t xml:space="preserve"> cepat</w:t>
+      </w:r>
+      <w:r>
+        <w:rPr>
+          <w:szCs w:val="24"/>
+        </w:rPr>
+        <w:t xml:space="preserve"> dan</w:t>
+      </w:r>
+      <w:r>
+        <w:rPr>
+          <w:szCs w:val="24"/>
+        </w:rPr>
+        <w:t xml:space="preserve"> ke k</w:t>
+      </w:r>
+      <w:r>
+        <w:rPr>
+          <w:szCs w:val="24"/>
+        </w:rPr>
+        <w:t xml:space="preserve">omisi </w:t>
+      </w:r>
+      <w:r>
+        <w:rPr>
+          <w:szCs w:val="24"/>
+          <w:lang w:val="en-US"/>
+        </w:rPr>
+        <w:t>yang tepat. D</w:t>
+      </w:r>
+      <w:r>
+        <w:rPr>
+          <w:szCs w:val="24"/>
+        </w:rPr>
+        <w:t>engan kata lain, Bagian komisi yang mendapatkan aspirasi dari masyarakat tidak terhubung secara langsung dengan masyarakat yang mengirimkan aspirasi</w:t>
+      </w:r>
+      <w:r>
+        <w:rPr>
+          <w:szCs w:val="24"/>
+        </w:rPr>
+        <w:t xml:space="preserve"> tersebut</w:t>
+      </w:r>
+      <w:r>
+        <w:rPr>
+          <w:szCs w:val="24"/>
+        </w:rPr>
+        <w:t xml:space="preserve">. Sehingga masyarakat yang melakukan aspirasi kesulitan mendapatkan </w:t>
+      </w:r>
+      <w:r>
+        <w:rPr>
+          <w:i/>
+          <w:szCs w:val="24"/>
+        </w:rPr>
+        <w:t>feedback</w:t>
+      </w:r>
+      <w:r>
+        <w:rPr>
+          <w:szCs w:val="24"/>
+        </w:rPr>
+        <w:t xml:space="preserve"> atas aspirasi yang dikirim ke Dewan perwakilan Rakyat Daerah</w:t>
+      </w:r>
+      <w:r>
+        <w:rPr>
+          <w:szCs w:val="24"/>
+        </w:rPr>
         <w:t xml:space="preserve"> </w:t>
       </w:r>
-      <w:proofErr w:type="spellStart"/>
+      <w:r>
+        <w:rPr>
+          <w:szCs w:val="24"/>
+        </w:rPr>
+        <w:t>(DPRD) Makasar.</w:t>
+      </w:r>
+    </w:p>
+    <w:p>
+      <w:pPr>
+        <w:pStyle w:val="BodyText2"/>
+        <w:tabs>
+          <w:tab w:val="left" w:pos="900"/>
+        </w:tabs>
+        <w:spacing w:before="120" w:after="0"/>
+        <w:rPr>
+          <w:szCs w:val="24"/>
+        </w:rPr>
+      </w:pPr>
+      <w:r>
+        <w:rPr>
+          <w:szCs w:val="24"/>
+        </w:rPr>
+        <w:tab/>
+      </w:r>
+      <w:r>
+        <w:rPr>
+          <w:szCs w:val="24"/>
+        </w:rPr>
+        <w:t xml:space="preserve">Dengan adanya masalah tersebut, </w:t>
+      </w:r>
+      <w:r>
+        <w:rPr>
+          <w:szCs w:val="24"/>
+        </w:rPr>
+        <w:t>penulis</w:t>
+      </w:r>
+      <w:r>
+        <w:rPr>
+          <w:szCs w:val="24"/>
+        </w:rPr>
+        <w:t xml:space="preserve"> ingin membuat sistem informasi yang bisa menampung aspirasi publik dan bisa langsung di lihat oleh anggota </w:t>
+      </w:r>
       <w:r>
         <w:rPr>
           <w:szCs w:val="24"/>
           <w:lang w:val="en-US"/>
         </w:rPr>
-        <w:t>masyarakat</w:t>
-      </w:r>
-      <w:proofErr w:type="spellEnd"/>
+        <w:t>DPRD</w:t>
+      </w:r>
+      <w:r>
+        <w:rPr>
+          <w:szCs w:val="24"/>
+        </w:rPr>
+        <w:t xml:space="preserve"> </w:t>
+      </w:r>
+      <w:r>
+        <w:rPr>
+          <w:szCs w:val="24"/>
+        </w:rPr>
+        <w:t xml:space="preserve">Pada Komisi </w:t>
+      </w:r>
+      <w:r>
+        <w:rPr>
+          <w:szCs w:val="24"/>
+        </w:rPr>
+        <w:t xml:space="preserve">yang bersangkutan dengan menggunakan  metode </w:t>
+      </w:r>
+      <w:r>
+        <w:rPr>
+          <w:i/>
+          <w:szCs w:val="24"/>
+        </w:rPr>
+        <w:t>text mining</w:t>
+      </w:r>
       <w:r>
         <w:rPr>
           <w:szCs w:val="24"/>
           <w:lang w:val="en-US"/>
         </w:rPr>
+        <w:t xml:space="preserve"> dan </w:t>
+      </w:r>
+      <w:r>
+        <w:rPr>
+          <w:i/>
+          <w:szCs w:val="24"/>
+          <w:lang w:val="en-US"/>
+        </w:rPr>
+        <w:t>cosine similarity</w:t>
+      </w:r>
+      <w:r>
+        <w:rPr>
+          <w:szCs w:val="24"/>
+          <w:lang w:val="en-US"/>
+        </w:rPr>
+        <w:t xml:space="preserve"> yang bertujuan</w:t>
+      </w:r>
+      <w:r>
+        <w:rPr>
+          <w:szCs w:val="24"/>
+          <w:lang w:val="en-US"/>
+        </w:rPr>
+        <w:t xml:space="preserve"> untuk mengukur kemiripan</w:t>
+      </w:r>
+      <w:r>
+        <w:rPr>
+          <w:szCs w:val="24"/>
+          <w:lang w:val="en-US"/>
+        </w:rPr>
+        <w:t xml:space="preserve"> fungsional setiap komisi dengan aspirasi yang </w:t>
+      </w:r>
+      <w:r>
+        <w:rPr>
+          <w:szCs w:val="24"/>
+          <w:lang w:val="en-US"/>
+        </w:rPr>
+        <w:t>di</w:t>
+      </w:r>
+      <w:r>
+        <w:rPr>
+          <w:szCs w:val="24"/>
+        </w:rPr>
         <w:t xml:space="preserve"> </w:t>
       </w:r>
       <w:r>
         <w:rPr>
-          <w:szCs w:val="24"/>
-        </w:rPr>
-        <w:t>secara</w:t>
-      </w:r>
-      <w:r>
-        <w:rPr>
+          <w:i/>
           <w:szCs w:val="24"/>
           <w:lang w:val="en-US"/>
         </w:rPr>
+        <w:t>input</w:t>
+      </w:r>
+      <w:r>
+        <w:rPr>
+          <w:szCs w:val="24"/>
+          <w:lang w:val="en-US"/>
+        </w:rPr>
+        <w:t xml:space="preserve"> oleh masyarakat</w:t>
+      </w:r>
+      <w:r>
+        <w:rPr>
+          <w:szCs w:val="24"/>
+          <w:lang w:val="en-US"/>
+        </w:rPr>
+        <w:t>.</w:t>
+      </w:r>
+      <w:r>
+        <w:rPr>
+          <w:szCs w:val="24"/>
+        </w:rPr>
         <w:t xml:space="preserve"> </w:t>
       </w:r>
-      <w:proofErr w:type="spellStart"/>
       <w:r>
         <w:rPr>
           <w:szCs w:val="24"/>
           <w:lang w:val="en-US"/>
         </w:rPr>
-        <w:t>cepat</w:t>
-      </w:r>
-      <w:proofErr w:type="spellEnd"/>
-      <w:r>
-        <w:rPr>
-          <w:szCs w:val="24"/>
-        </w:rPr>
-        <w:t xml:space="preserve"> dan</w:t>
-      </w:r>
-      <w:r>
-        <w:rPr>
-          <w:szCs w:val="24"/>
-        </w:rPr>
-        <w:t xml:space="preserve"> ke k</w:t>
-      </w:r>
-      <w:r>
-        <w:rPr>
-          <w:szCs w:val="24"/>
-        </w:rPr>
-        <w:t xml:space="preserve">omisi </w:t>
+        <w:t>D</w:t>
+      </w:r>
+      <w:r>
+        <w:rPr>
+          <w:szCs w:val="24"/>
+        </w:rPr>
+        <w:t xml:space="preserve">engan aspirasi publik, masyarakat bisa dengan mudah dan kapan pun bisa menyampaikan aspirasinya </w:t>
       </w:r>
       <w:r>
         <w:rPr>
           <w:szCs w:val="24"/>
           <w:lang w:val="en-US"/>
         </w:rPr>
-        <w:t xml:space="preserve">yang </w:t>
-      </w:r>
-      <w:proofErr w:type="spellStart"/>
+        <w:t xml:space="preserve">dan tersalurkan </w:t>
+      </w:r>
+      <w:r>
+        <w:rPr>
+          <w:szCs w:val="24"/>
+        </w:rPr>
+        <w:t>ke komisi yang lebih tepat.</w:t>
+      </w:r>
+      <w:r>
+        <w:rPr>
+          <w:szCs w:val="24"/>
+        </w:rPr>
+        <w:t xml:space="preserve"> Adapun judul penelitian</w:t>
+      </w:r>
       <w:r>
         <w:rPr>
           <w:szCs w:val="24"/>
           <w:lang w:val="en-US"/>
         </w:rPr>
-        <w:t>tepat</w:t>
-      </w:r>
-      <w:proofErr w:type="spellEnd"/>
-      <w:r>
-        <w:rPr>
-          <w:szCs w:val="24"/>
-          <w:lang w:val="en-US"/>
-        </w:rPr>
-        <w:t>. D</w:t>
-      </w:r>
-      <w:r>
-        <w:rPr>
-          <w:szCs w:val="24"/>
-        </w:rPr>
-        <w:t>engan kata lain, Bagian komisi yang mendapatkan aspirasi dari masyarakat tidak terhubung secara langsung dengan masyarakat yang mengirimkan aspirasi</w:t>
-      </w:r>
-      <w:r>
-        <w:rPr>
-          <w:szCs w:val="24"/>
-        </w:rPr>
-        <w:t xml:space="preserve"> tersebut</w:t>
-      </w:r>
-      <w:r>
-        <w:rPr>
-          <w:szCs w:val="24"/>
-        </w:rPr>
-        <w:t xml:space="preserve">. Sehingga masyarakat yang melakukan aspirasi kesulitan mendapatkan </w:t>
-      </w:r>
-      <w:r>
-        <w:rPr>
-          <w:i/>
-          <w:szCs w:val="24"/>
-        </w:rPr>
-        <w:t>feedback</w:t>
-      </w:r>
-      <w:r>
-        <w:rPr>
-          <w:szCs w:val="24"/>
-        </w:rPr>
-        <w:t xml:space="preserve"> atas aspirasi yang dikirim ke Dewan perwakilan Rakyat Daerah</w:t>
-      </w:r>
-      <w:r>
-        <w:rPr>
-          <w:szCs w:val="24"/>
-        </w:rPr>
-        <w:t xml:space="preserve"> </w:t>
-      </w:r>
-      <w:r>
-        <w:rPr>
-          <w:szCs w:val="24"/>
-        </w:rPr>
-        <w:t>(DPRD) Makasar.</w:t>
-      </w:r>
-    </w:p>
-    <w:p>
-      <w:pPr>
-        <w:pStyle w:val="BodyText2"/>
-        <w:tabs>
-          <w:tab w:val="left" w:pos="900"/>
-        </w:tabs>
-        <w:spacing w:before="120" w:after="0"/>
-        <w:rPr>
-          <w:szCs w:val="24"/>
-        </w:rPr>
-      </w:pPr>
-      <w:r>
-        <w:rPr>
-          <w:szCs w:val="24"/>
-        </w:rPr>
-        <w:tab/>
-      </w:r>
-      <w:r>
-        <w:rPr>
-          <w:szCs w:val="24"/>
-        </w:rPr>
-        <w:t xml:space="preserve">Dengan adanya masalah tersebut, </w:t>
-      </w:r>
-      <w:r>
-        <w:rPr>
-          <w:szCs w:val="24"/>
-        </w:rPr>
-        <w:t>penulis</w:t>
-      </w:r>
-      <w:r>
-        <w:rPr>
-          <w:szCs w:val="24"/>
-        </w:rPr>
-        <w:t xml:space="preserve"> ingin membuat sistem informasi yang bisa menampung aspirasi publik dan bisa langsung di lihat oleh anggota </w:t>
-      </w:r>
-      <w:r>
-        <w:rPr>
-          <w:szCs w:val="24"/>
-          <w:lang w:val="en-US"/>
-        </w:rPr>
-        <w:t>DPRD</w:t>
-      </w:r>
-      <w:r>
-        <w:rPr>
-          <w:szCs w:val="24"/>
-        </w:rPr>
-        <w:t xml:space="preserve"> </w:t>
-      </w:r>
-      <w:r>
-        <w:rPr>
-          <w:szCs w:val="24"/>
-        </w:rPr>
-        <w:t xml:space="preserve">Pada Komisi </w:t>
-      </w:r>
-      <w:r>
-        <w:rPr>
-          <w:szCs w:val="24"/>
-        </w:rPr>
-        <w:t xml:space="preserve">yang bersangkutan dengan menggunakan  metode </w:t>
-      </w:r>
-      <w:r>
-        <w:rPr>
-          <w:i/>
-          <w:szCs w:val="24"/>
-        </w:rPr>
-        <w:t>text mining</w:t>
-      </w:r>
-      <w:r>
-        <w:rPr>
-          <w:szCs w:val="24"/>
-          <w:lang w:val="en-US"/>
-        </w:rPr>
-        <w:t xml:space="preserve"> dan </w:t>
-      </w:r>
-      <w:r>
-        <w:rPr>
-          <w:i/>
-          <w:szCs w:val="24"/>
-          <w:lang w:val="en-US"/>
-        </w:rPr>
-        <w:t>cosine similarity</w:t>
-      </w:r>
-      <w:r>
-        <w:rPr>
-          <w:szCs w:val="24"/>
-          <w:lang w:val="en-US"/>
-        </w:rPr>
-        <w:t xml:space="preserve"> yang </w:t>
-      </w:r>
-      <w:proofErr w:type="spellStart"/>
-      <w:r>
-        <w:rPr>
-          <w:szCs w:val="24"/>
-          <w:lang w:val="en-US"/>
-        </w:rPr>
-        <w:t>bertujuan</w:t>
-      </w:r>
-      <w:proofErr w:type="spellEnd"/>
-      <w:r>
-        <w:rPr>
-          <w:szCs w:val="24"/>
-          <w:lang w:val="en-US"/>
-        </w:rPr>
-        <w:t xml:space="preserve"> </w:t>
-      </w:r>
-      <w:proofErr w:type="spellStart"/>
-      <w:r>
-        <w:rPr>
-          <w:szCs w:val="24"/>
-          <w:lang w:val="en-US"/>
-        </w:rPr>
-        <w:t>untuk</w:t>
-      </w:r>
-      <w:proofErr w:type="spellEnd"/>
-      <w:r>
-        <w:rPr>
-          <w:szCs w:val="24"/>
-          <w:lang w:val="en-US"/>
-        </w:rPr>
-        <w:t xml:space="preserve"> </w:t>
-      </w:r>
-      <w:proofErr w:type="spellStart"/>
-      <w:r>
-        <w:rPr>
-          <w:szCs w:val="24"/>
-          <w:lang w:val="en-US"/>
-        </w:rPr>
-        <w:t>mengukur</w:t>
-      </w:r>
-      <w:proofErr w:type="spellEnd"/>
-      <w:r>
-        <w:rPr>
-          <w:szCs w:val="24"/>
-          <w:lang w:val="en-US"/>
-        </w:rPr>
-        <w:t xml:space="preserve"> </w:t>
-      </w:r>
-      <w:proofErr w:type="spellStart"/>
-      <w:r>
-        <w:rPr>
-          <w:szCs w:val="24"/>
-          <w:lang w:val="en-US"/>
-        </w:rPr>
-        <w:t>kemiripan</w:t>
-      </w:r>
-      <w:proofErr w:type="spellEnd"/>
-      <w:r>
-        <w:rPr>
-          <w:szCs w:val="24"/>
-          <w:lang w:val="en-US"/>
-        </w:rPr>
-        <w:t xml:space="preserve"> </w:t>
-      </w:r>
-      <w:proofErr w:type="spellStart"/>
-      <w:r>
-        <w:rPr>
-          <w:szCs w:val="24"/>
-          <w:lang w:val="en-US"/>
-        </w:rPr>
-        <w:t>fungsional</w:t>
-      </w:r>
-      <w:proofErr w:type="spellEnd"/>
-      <w:r>
-        <w:rPr>
-          <w:szCs w:val="24"/>
-          <w:lang w:val="en-US"/>
-        </w:rPr>
-        <w:t xml:space="preserve"> </w:t>
-      </w:r>
-      <w:proofErr w:type="spellStart"/>
-      <w:r>
-        <w:rPr>
-          <w:szCs w:val="24"/>
-          <w:lang w:val="en-US"/>
-        </w:rPr>
-        <w:t>setiap</w:t>
-      </w:r>
-      <w:proofErr w:type="spellEnd"/>
-      <w:r>
-        <w:rPr>
-          <w:szCs w:val="24"/>
-          <w:lang w:val="en-US"/>
-        </w:rPr>
-        <w:t xml:space="preserve"> </w:t>
-      </w:r>
-      <w:proofErr w:type="spellStart"/>
-      <w:r>
-        <w:rPr>
-          <w:szCs w:val="24"/>
-          <w:lang w:val="en-US"/>
-        </w:rPr>
-        <w:t>komisi</w:t>
-      </w:r>
-      <w:proofErr w:type="spellEnd"/>
-      <w:r>
-        <w:rPr>
-          <w:szCs w:val="24"/>
-          <w:lang w:val="en-US"/>
-        </w:rPr>
-        <w:t xml:space="preserve"> </w:t>
-      </w:r>
-      <w:proofErr w:type="spellStart"/>
-      <w:r>
-        <w:rPr>
-          <w:szCs w:val="24"/>
-          <w:lang w:val="en-US"/>
-        </w:rPr>
-        <w:t>dengan</w:t>
-      </w:r>
-      <w:proofErr w:type="spellEnd"/>
-      <w:r>
-        <w:rPr>
-          <w:szCs w:val="24"/>
-          <w:lang w:val="en-US"/>
-        </w:rPr>
-        <w:t xml:space="preserve"> </w:t>
-      </w:r>
-      <w:proofErr w:type="spellStart"/>
-      <w:r>
-        <w:rPr>
-          <w:szCs w:val="24"/>
-          <w:lang w:val="en-US"/>
-        </w:rPr>
-        <w:t>aspirasi</w:t>
-      </w:r>
-      <w:proofErr w:type="spellEnd"/>
-      <w:r>
-        <w:rPr>
-          <w:szCs w:val="24"/>
-          <w:lang w:val="en-US"/>
-        </w:rPr>
-        <w:t xml:space="preserve"> yang </w:t>
-      </w:r>
-      <w:r>
-        <w:rPr>
-          <w:szCs w:val="24"/>
-          <w:lang w:val="en-US"/>
-        </w:rPr>
-        <w:t>di</w:t>
-      </w:r>
-      <w:r>
-        <w:rPr>
-          <w:szCs w:val="24"/>
-        </w:rPr>
-        <w:t xml:space="preserve"> </w:t>
-      </w:r>
-      <w:r>
-        <w:rPr>
-          <w:i/>
-          <w:szCs w:val="24"/>
-          <w:lang w:val="en-US"/>
-        </w:rPr>
-        <w:t>input</w:t>
-      </w:r>
-      <w:r>
-        <w:rPr>
-          <w:szCs w:val="24"/>
-          <w:lang w:val="en-US"/>
-        </w:rPr>
-        <w:t xml:space="preserve"> oleh </w:t>
-      </w:r>
-      <w:proofErr w:type="spellStart"/>
-      <w:r>
-        <w:rPr>
-          <w:szCs w:val="24"/>
-          <w:lang w:val="en-US"/>
-        </w:rPr>
-        <w:t>masyarakat</w:t>
-      </w:r>
-      <w:proofErr w:type="spellEnd"/>
-      <w:r>
-        <w:rPr>
-          <w:szCs w:val="24"/>
-          <w:lang w:val="en-US"/>
-        </w:rPr>
-        <w:t>.</w:t>
-      </w:r>
-      <w:r>
-        <w:rPr>
-          <w:szCs w:val="24"/>
-        </w:rPr>
-        <w:t xml:space="preserve"> </w:t>
-      </w:r>
-      <w:r>
-        <w:rPr>
-          <w:szCs w:val="24"/>
-          <w:lang w:val="en-US"/>
-        </w:rPr>
-        <w:t>D</w:t>
-      </w:r>
-      <w:r>
-        <w:rPr>
-          <w:szCs w:val="24"/>
-        </w:rPr>
-        <w:t xml:space="preserve">engan aspirasi publik, masyarakat bisa dengan mudah dan kapan pun bisa menyampaikan aspirasinya </w:t>
-      </w:r>
-      <w:r>
-        <w:rPr>
-          <w:szCs w:val="24"/>
-          <w:lang w:val="en-US"/>
-        </w:rPr>
-        <w:t xml:space="preserve">dan </w:t>
-      </w:r>
-      <w:proofErr w:type="spellStart"/>
-      <w:r>
-        <w:rPr>
-          <w:szCs w:val="24"/>
-          <w:lang w:val="en-US"/>
-        </w:rPr>
-        <w:t>tersalurkan</w:t>
-      </w:r>
-      <w:proofErr w:type="spellEnd"/>
-      <w:r>
-        <w:rPr>
-          <w:szCs w:val="24"/>
-          <w:lang w:val="en-US"/>
-        </w:rPr>
-        <w:t xml:space="preserve"> </w:t>
-      </w:r>
-      <w:r>
-        <w:rPr>
-          <w:szCs w:val="24"/>
-        </w:rPr>
-        <w:t>ke komisi yang lebih tepat.</w:t>
-      </w:r>
-      <w:r>
-        <w:rPr>
-          <w:szCs w:val="24"/>
-        </w:rPr>
-        <w:t xml:space="preserve"> Adapun judul penelitian</w:t>
-      </w:r>
-      <w:r>
-        <w:rPr>
-          <w:szCs w:val="24"/>
-          <w:lang w:val="en-US"/>
-        </w:rPr>
         <w:t xml:space="preserve"> kami</w:t>
       </w:r>
       <w:r>
@@ -698,7 +467,6 @@
         </w:rPr>
         <w:t xml:space="preserve"> adalah “</w:t>
       </w:r>
-      <w:proofErr w:type="spellStart"/>
       <w:r>
         <w:rPr>
           <w:b/>
@@ -713,18 +481,8 @@
           <w:szCs w:val="24"/>
           <w:lang w:val="en-ID"/>
         </w:rPr>
-        <w:t>mplementasi</w:t>
-      </w:r>
-      <w:proofErr w:type="spellEnd"/>
-      <w:r>
-        <w:rPr>
-          <w:b/>
-          <w:szCs w:val="24"/>
-          <w:lang w:val="en-ID"/>
-        </w:rPr>
-        <w:t xml:space="preserve"> </w:t>
-      </w:r>
-      <w:proofErr w:type="spellStart"/>
+        <w:t xml:space="preserve">mplementasi </w:t>
+      </w:r>
       <w:r>
         <w:rPr>
           <w:b/>
@@ -733,9 +491,16 @@
           <w:szCs w:val="24"/>
           <w:lang w:val="en-ID"/>
         </w:rPr>
-        <w:t>Algoritma</w:t>
-      </w:r>
-      <w:proofErr w:type="spellEnd"/>
+        <w:t>Algoritma Text Mining</w:t>
+      </w:r>
+      <w:r>
+        <w:rPr>
+          <w:b/>
+          <w:szCs w:val="24"/>
+          <w:lang w:val="en-ID"/>
+        </w:rPr>
+        <w:t xml:space="preserve"> Dan </w:t>
+      </w:r>
       <w:r>
         <w:rPr>
           <w:b/>
@@ -744,7 +509,7 @@
           <w:szCs w:val="24"/>
           <w:lang w:val="en-ID"/>
         </w:rPr>
-        <w:t xml:space="preserve"> Text Mining</w:t>
+        <w:t>Cosine Similarity</w:t>
       </w:r>
       <w:r>
         <w:rPr>
@@ -752,7 +517,7 @@
           <w:szCs w:val="24"/>
           <w:lang w:val="en-ID"/>
         </w:rPr>
-        <w:t xml:space="preserve"> Dan </w:t>
+        <w:t xml:space="preserve">  Untuk Sarana Aspirasi Publik Berbasis </w:t>
       </w:r>
       <w:r>
         <w:rPr>
@@ -762,7 +527,7 @@
           <w:szCs w:val="24"/>
           <w:lang w:val="en-ID"/>
         </w:rPr>
-        <w:t>Cosine Similarity</w:t>
+        <w:t>Mobile</w:t>
       </w:r>
       <w:r>
         <w:rPr>
@@ -770,151 +535,7 @@
           <w:szCs w:val="24"/>
           <w:lang w:val="en-ID"/>
         </w:rPr>
-        <w:t xml:space="preserve">  </w:t>
-      </w:r>
-      <w:proofErr w:type="spellStart"/>
-      <w:r>
-        <w:rPr>
-          <w:b/>
-          <w:szCs w:val="24"/>
-          <w:lang w:val="en-ID"/>
-        </w:rPr>
-        <w:t>Untuk</w:t>
-      </w:r>
-      <w:proofErr w:type="spellEnd"/>
-      <w:r>
-        <w:rPr>
-          <w:b/>
-          <w:szCs w:val="24"/>
-          <w:lang w:val="en-ID"/>
-        </w:rPr>
-        <w:t xml:space="preserve"> </w:t>
-      </w:r>
-      <w:proofErr w:type="spellStart"/>
-      <w:r>
-        <w:rPr>
-          <w:b/>
-          <w:szCs w:val="24"/>
-          <w:lang w:val="en-ID"/>
-        </w:rPr>
-        <w:t>Sarana</w:t>
-      </w:r>
-      <w:proofErr w:type="spellEnd"/>
-      <w:r>
-        <w:rPr>
-          <w:b/>
-          <w:szCs w:val="24"/>
-          <w:lang w:val="en-ID"/>
-        </w:rPr>
-        <w:t xml:space="preserve"> </w:t>
-      </w:r>
-      <w:proofErr w:type="spellStart"/>
-      <w:r>
-        <w:rPr>
-          <w:b/>
-          <w:szCs w:val="24"/>
-          <w:lang w:val="en-ID"/>
-        </w:rPr>
-        <w:t>Aspirasi</w:t>
-      </w:r>
-      <w:proofErr w:type="spellEnd"/>
-      <w:r>
-        <w:rPr>
-          <w:b/>
-          <w:szCs w:val="24"/>
-          <w:lang w:val="en-ID"/>
-        </w:rPr>
-        <w:t xml:space="preserve"> </w:t>
-      </w:r>
-      <w:proofErr w:type="spellStart"/>
-      <w:r>
-        <w:rPr>
-          <w:b/>
-          <w:szCs w:val="24"/>
-          <w:lang w:val="en-ID"/>
-        </w:rPr>
-        <w:t>Publik</w:t>
-      </w:r>
-      <w:proofErr w:type="spellEnd"/>
-      <w:r>
-        <w:rPr>
-          <w:b/>
-          <w:szCs w:val="24"/>
-          <w:lang w:val="en-ID"/>
-        </w:rPr>
-        <w:t xml:space="preserve"> </w:t>
-      </w:r>
-      <w:proofErr w:type="spellStart"/>
-      <w:r>
-        <w:rPr>
-          <w:b/>
-          <w:szCs w:val="24"/>
-          <w:lang w:val="en-ID"/>
-        </w:rPr>
-        <w:t>Berbasis</w:t>
-      </w:r>
-      <w:proofErr w:type="spellEnd"/>
-      <w:r>
-        <w:rPr>
-          <w:b/>
-          <w:szCs w:val="24"/>
-          <w:lang w:val="en-ID"/>
-        </w:rPr>
-        <w:t xml:space="preserve"> </w:t>
-      </w:r>
-      <w:r>
-        <w:rPr>
-          <w:b/>
-          <w:i/>
-          <w:iCs/>
-          <w:szCs w:val="24"/>
-          <w:lang w:val="en-ID"/>
-        </w:rPr>
-        <w:t>Mobile</w:t>
-      </w:r>
-      <w:r>
-        <w:rPr>
-          <w:b/>
-          <w:szCs w:val="24"/>
-          <w:lang w:val="en-ID"/>
-        </w:rPr>
-        <w:t xml:space="preserve"> (</w:t>
-      </w:r>
-      <w:proofErr w:type="spellStart"/>
-      <w:r>
-        <w:rPr>
-          <w:b/>
-          <w:szCs w:val="24"/>
-          <w:lang w:val="en-ID"/>
-        </w:rPr>
-        <w:t>Studi</w:t>
-      </w:r>
-      <w:proofErr w:type="spellEnd"/>
-      <w:r>
-        <w:rPr>
-          <w:b/>
-          <w:szCs w:val="24"/>
-          <w:lang w:val="en-ID"/>
-        </w:rPr>
-        <w:t xml:space="preserve"> </w:t>
-      </w:r>
-      <w:proofErr w:type="spellStart"/>
-      <w:r>
-        <w:rPr>
-          <w:b/>
-          <w:szCs w:val="24"/>
-          <w:lang w:val="en-ID"/>
-        </w:rPr>
-        <w:t>Kasus</w:t>
-      </w:r>
-      <w:proofErr w:type="spellEnd"/>
-      <w:r>
-        <w:rPr>
-          <w:b/>
-          <w:szCs w:val="24"/>
-          <w:lang w:val="en-ID"/>
-        </w:rPr>
-        <w:t>: D</w:t>
+        <w:t xml:space="preserve"> (Studi Kasus: D</w:t>
       </w:r>
       <w:r>
         <w:rPr>
@@ -954,11 +575,9 @@
         </w:rPr>
         <w:t xml:space="preserve">Rumusan </w:t>
       </w:r>
-      <w:proofErr w:type="spellStart"/>
       <w:r>
         <w:t>Masalah</w:t>
       </w:r>
-      <w:proofErr w:type="spellEnd"/>
     </w:p>
     <w:p>
       <w:pPr>
@@ -995,38 +614,14 @@
         <w:rPr>
           <w:szCs w:val="24"/>
         </w:rPr>
-        <w:t>Bagaimana mengolah data aspirasi masyarakat agar d</w:t>
-      </w:r>
-      <w:bookmarkStart w:id="0" w:name="_GoBack"/>
-      <w:bookmarkEnd w:id="0"/>
-      <w:r>
-        <w:rPr>
-          <w:szCs w:val="24"/>
-        </w:rPr>
-        <w:t>i kategorikan berdasarkan komisi</w:t>
+        <w:t>Bagaimana mengolah data aspirasi masyarakat agar di kategorikan berdasarkan komisi</w:t>
       </w:r>
       <w:r>
         <w:rPr>
           <w:szCs w:val="24"/>
           <w:lang w:val="en-ID"/>
         </w:rPr>
-        <w:t xml:space="preserve"> yang </w:t>
-      </w:r>
-      <w:proofErr w:type="spellStart"/>
-      <w:r>
-        <w:rPr>
-          <w:szCs w:val="24"/>
-          <w:lang w:val="en-ID"/>
-        </w:rPr>
-        <w:t>berbasis</w:t>
-      </w:r>
-      <w:proofErr w:type="spellEnd"/>
-      <w:r>
-        <w:rPr>
-          <w:szCs w:val="24"/>
-          <w:lang w:val="en-ID"/>
-        </w:rPr>
-        <w:t xml:space="preserve"> </w:t>
+        <w:t xml:space="preserve"> yang berbasis </w:t>
       </w:r>
       <w:r>
         <w:rPr>
@@ -1128,258 +723,85 @@
           <w:szCs w:val="24"/>
         </w:rPr>
       </w:pPr>
-      <w:proofErr w:type="spellStart"/>
       <w:r>
         <w:rPr>
           <w:szCs w:val="24"/>
           <w:lang w:val="en-ID"/>
         </w:rPr>
-        <w:t>Bagaimana</w:t>
-      </w:r>
-      <w:proofErr w:type="spellEnd"/>
-      <w:r>
-        <w:rPr>
+        <w:t xml:space="preserve">Bagaimana menerapkan algoritma </w:t>
+      </w:r>
+      <w:r>
+        <w:rPr>
+          <w:i/>
           <w:szCs w:val="24"/>
           <w:lang w:val="en-ID"/>
         </w:rPr>
+        <w:t>text mining</w:t>
+      </w:r>
+      <w:r>
+        <w:rPr>
+          <w:szCs w:val="24"/>
+          <w:lang w:val="en-ID"/>
+        </w:rPr>
+        <w:t xml:space="preserve"> dan </w:t>
+      </w:r>
+      <w:r>
+        <w:rPr>
+          <w:i/>
+          <w:szCs w:val="24"/>
+          <w:lang w:val="en-ID"/>
+        </w:rPr>
+        <w:t>cosine similarity</w:t>
+      </w:r>
+      <w:r>
+        <w:rPr>
+          <w:szCs w:val="24"/>
+          <w:lang w:val="en-ID"/>
+        </w:rPr>
+        <w:t xml:space="preserve"> untuk </w:t>
+      </w:r>
+      <w:r>
+        <w:rPr>
+          <w:szCs w:val="24"/>
+          <w:lang w:val="en-US"/>
+        </w:rPr>
+        <w:t xml:space="preserve">mengukur kemiripan fungsional setiap komisi dengan aspirasi yang </w:t>
+      </w:r>
+      <w:r>
+        <w:rPr>
+          <w:szCs w:val="24"/>
+          <w:lang w:val="en-US"/>
+        </w:rPr>
+        <w:t>di</w:t>
+      </w:r>
+      <w:r>
+        <w:rPr>
+          <w:szCs w:val="24"/>
+        </w:rPr>
         <w:t xml:space="preserve"> </w:t>
       </w:r>
-      <w:proofErr w:type="spellStart"/>
+      <w:r>
+        <w:rPr>
+          <w:i/>
+          <w:szCs w:val="24"/>
+          <w:lang w:val="en-US"/>
+        </w:rPr>
+        <w:t>input</w:t>
+      </w:r>
+      <w:r>
+        <w:rPr>
+          <w:szCs w:val="24"/>
+          <w:lang w:val="en-US"/>
+        </w:rPr>
+        <w:t xml:space="preserve"> oleh masyarakat</w:t>
+      </w:r>
       <w:r>
         <w:rPr>
           <w:szCs w:val="24"/>
           <w:lang w:val="en-ID"/>
         </w:rPr>
-        <w:t>menerapkan</w:t>
-      </w:r>
-      <w:proofErr w:type="spellEnd"/>
-      <w:r>
-        <w:rPr>
-          <w:szCs w:val="24"/>
-          <w:lang w:val="en-ID"/>
-        </w:rPr>
-        <w:t xml:space="preserve"> </w:t>
-      </w:r>
-      <w:proofErr w:type="spellStart"/>
-      <w:r>
-        <w:rPr>
-          <w:szCs w:val="24"/>
-          <w:lang w:val="en-ID"/>
-        </w:rPr>
-        <w:t>algoritma</w:t>
-      </w:r>
-      <w:proofErr w:type="spellEnd"/>
-      <w:r>
-        <w:rPr>
-          <w:szCs w:val="24"/>
-          <w:lang w:val="en-ID"/>
-        </w:rPr>
-        <w:t xml:space="preserve"> </w:t>
-      </w:r>
-      <w:r>
-        <w:rPr>
-          <w:i/>
-          <w:szCs w:val="24"/>
-          <w:lang w:val="en-ID"/>
-        </w:rPr>
-        <w:t>text mining</w:t>
-      </w:r>
-      <w:r>
-        <w:rPr>
-          <w:szCs w:val="24"/>
-          <w:lang w:val="en-ID"/>
-        </w:rPr>
-        <w:t xml:space="preserve"> dan </w:t>
-      </w:r>
-      <w:r>
-        <w:rPr>
-          <w:i/>
-          <w:szCs w:val="24"/>
-          <w:lang w:val="en-ID"/>
-        </w:rPr>
-        <w:t>cosine similarity</w:t>
-      </w:r>
-      <w:r>
-        <w:rPr>
-          <w:szCs w:val="24"/>
-          <w:lang w:val="en-ID"/>
-        </w:rPr>
-        <w:t xml:space="preserve"> </w:t>
-      </w:r>
-      <w:proofErr w:type="spellStart"/>
-      <w:r>
-        <w:rPr>
-          <w:szCs w:val="24"/>
-          <w:lang w:val="en-ID"/>
-        </w:rPr>
-        <w:t>untuk</w:t>
-      </w:r>
-      <w:proofErr w:type="spellEnd"/>
-      <w:r>
-        <w:rPr>
-          <w:szCs w:val="24"/>
-          <w:lang w:val="en-ID"/>
-        </w:rPr>
-        <w:t xml:space="preserve"> </w:t>
-      </w:r>
-      <w:proofErr w:type="spellStart"/>
-      <w:r>
-        <w:rPr>
-          <w:szCs w:val="24"/>
-          <w:lang w:val="en-US"/>
-        </w:rPr>
-        <w:t>mengukur</w:t>
-      </w:r>
-      <w:proofErr w:type="spellEnd"/>
-      <w:r>
-        <w:rPr>
-          <w:szCs w:val="24"/>
-          <w:lang w:val="en-US"/>
-        </w:rPr>
-        <w:t xml:space="preserve"> </w:t>
-      </w:r>
-      <w:proofErr w:type="spellStart"/>
-      <w:r>
-        <w:rPr>
-          <w:szCs w:val="24"/>
-          <w:lang w:val="en-US"/>
-        </w:rPr>
-        <w:t>kemiripan</w:t>
-      </w:r>
-      <w:proofErr w:type="spellEnd"/>
-      <w:r>
-        <w:rPr>
-          <w:szCs w:val="24"/>
-          <w:lang w:val="en-US"/>
-        </w:rPr>
-        <w:t xml:space="preserve"> </w:t>
-      </w:r>
-      <w:proofErr w:type="spellStart"/>
-      <w:r>
-        <w:rPr>
-          <w:szCs w:val="24"/>
-          <w:lang w:val="en-US"/>
-        </w:rPr>
-        <w:t>fungsional</w:t>
-      </w:r>
-      <w:proofErr w:type="spellEnd"/>
-      <w:r>
-        <w:rPr>
-          <w:szCs w:val="24"/>
-          <w:lang w:val="en-US"/>
-        </w:rPr>
-        <w:t xml:space="preserve"> </w:t>
-      </w:r>
-      <w:proofErr w:type="spellStart"/>
-      <w:r>
-        <w:rPr>
-          <w:szCs w:val="24"/>
-          <w:lang w:val="en-US"/>
-        </w:rPr>
-        <w:t>setiap</w:t>
-      </w:r>
-      <w:proofErr w:type="spellEnd"/>
-      <w:r>
-        <w:rPr>
-          <w:szCs w:val="24"/>
-          <w:lang w:val="en-US"/>
-        </w:rPr>
-        <w:t xml:space="preserve"> </w:t>
-      </w:r>
-      <w:proofErr w:type="spellStart"/>
-      <w:r>
-        <w:rPr>
-          <w:szCs w:val="24"/>
-          <w:lang w:val="en-US"/>
-        </w:rPr>
-        <w:t>komisi</w:t>
-      </w:r>
-      <w:proofErr w:type="spellEnd"/>
-      <w:r>
-        <w:rPr>
-          <w:szCs w:val="24"/>
-          <w:lang w:val="en-US"/>
-        </w:rPr>
-        <w:t xml:space="preserve"> </w:t>
-      </w:r>
-      <w:proofErr w:type="spellStart"/>
-      <w:r>
-        <w:rPr>
-          <w:szCs w:val="24"/>
-          <w:lang w:val="en-US"/>
-        </w:rPr>
-        <w:t>dengan</w:t>
-      </w:r>
-      <w:proofErr w:type="spellEnd"/>
-      <w:r>
-        <w:rPr>
-          <w:szCs w:val="24"/>
-          <w:lang w:val="en-US"/>
-        </w:rPr>
-        <w:t xml:space="preserve"> </w:t>
-      </w:r>
-      <w:proofErr w:type="spellStart"/>
-      <w:r>
-        <w:rPr>
-          <w:szCs w:val="24"/>
-          <w:lang w:val="en-US"/>
-        </w:rPr>
-        <w:t>aspirasi</w:t>
-      </w:r>
-      <w:proofErr w:type="spellEnd"/>
-      <w:r>
-        <w:rPr>
-          <w:szCs w:val="24"/>
-          <w:lang w:val="en-US"/>
-        </w:rPr>
-        <w:t xml:space="preserve"> yang </w:t>
-      </w:r>
-      <w:r>
-        <w:rPr>
-          <w:szCs w:val="24"/>
-          <w:lang w:val="en-US"/>
-        </w:rPr>
-        <w:t>di</w:t>
-      </w:r>
-      <w:r>
-        <w:rPr>
-          <w:szCs w:val="24"/>
-        </w:rPr>
-        <w:t xml:space="preserve"> </w:t>
-      </w:r>
-      <w:r>
-        <w:rPr>
-          <w:i/>
-          <w:szCs w:val="24"/>
-          <w:lang w:val="en-US"/>
-        </w:rPr>
-        <w:t>input</w:t>
-      </w:r>
-      <w:r>
-        <w:rPr>
-          <w:szCs w:val="24"/>
-          <w:lang w:val="en-US"/>
-        </w:rPr>
-        <w:t xml:space="preserve"> oleh </w:t>
-      </w:r>
-      <w:proofErr w:type="spellStart"/>
-      <w:proofErr w:type="gramStart"/>
-      <w:r>
-        <w:rPr>
-          <w:szCs w:val="24"/>
-          <w:lang w:val="en-US"/>
-        </w:rPr>
-        <w:t>masyarakat</w:t>
-      </w:r>
-      <w:proofErr w:type="spellEnd"/>
-      <w:r>
-        <w:rPr>
-          <w:szCs w:val="24"/>
-          <w:lang w:val="en-ID"/>
-        </w:rPr>
         <w:t xml:space="preserve"> ?</w:t>
       </w:r>
-      <w:proofErr w:type="gramEnd"/>
     </w:p>
     <w:p>
       <w:pPr>
@@ -1390,13 +812,8 @@
         </w:numPr>
       </w:pPr>
       <w:r>
-        <w:t xml:space="preserve">Batasan </w:t>
-      </w:r>
-      <w:proofErr w:type="spellStart"/>
-      <w:r>
-        <w:t>Masalah</w:t>
-      </w:r>
-      <w:proofErr w:type="spellEnd"/>
+        <w:t>Batasan Masalah</w:t>
+      </w:r>
     </w:p>
     <w:p>
       <w:pPr>
@@ -1425,131 +842,42 @@
           <w:lang w:val="sv-SE"/>
         </w:rPr>
       </w:pPr>
-      <w:proofErr w:type="spellStart"/>
       <w:r>
         <w:rPr>
           <w:szCs w:val="24"/>
           <w:lang w:val="en-ID"/>
         </w:rPr>
-        <w:t>Menggunakan</w:t>
-      </w:r>
-      <w:proofErr w:type="spellEnd"/>
-      <w:r>
-        <w:rPr>
+        <w:t xml:space="preserve">Menggunakan algoritma </w:t>
+      </w:r>
+      <w:r>
+        <w:rPr>
+          <w:i/>
           <w:szCs w:val="24"/>
           <w:lang w:val="en-ID"/>
         </w:rPr>
-        <w:t xml:space="preserve"> </w:t>
-      </w:r>
-      <w:proofErr w:type="spellStart"/>
+        <w:t>Text Mining</w:t>
+      </w:r>
       <w:r>
         <w:rPr>
           <w:szCs w:val="24"/>
           <w:lang w:val="en-ID"/>
         </w:rPr>
-        <w:t>algoritma</w:t>
-      </w:r>
-      <w:proofErr w:type="spellEnd"/>
-      <w:r>
-        <w:rPr>
+        <w:t xml:space="preserve"> dan </w:t>
+      </w:r>
+      <w:r>
+        <w:rPr>
+          <w:i/>
           <w:szCs w:val="24"/>
           <w:lang w:val="en-ID"/>
         </w:rPr>
-        <w:t xml:space="preserve"> </w:t>
-      </w:r>
-      <w:r>
-        <w:rPr>
-          <w:i/>
+        <w:t>Cosine Similarity</w:t>
+      </w:r>
+      <w:r>
+        <w:rPr>
           <w:szCs w:val="24"/>
           <w:lang w:val="en-ID"/>
         </w:rPr>
-        <w:t>Text Mining</w:t>
-      </w:r>
-      <w:r>
-        <w:rPr>
-          <w:szCs w:val="24"/>
-          <w:lang w:val="en-ID"/>
-        </w:rPr>
-        <w:t xml:space="preserve"> dan </w:t>
-      </w:r>
-      <w:r>
-        <w:rPr>
-          <w:i/>
-          <w:szCs w:val="24"/>
-          <w:lang w:val="en-ID"/>
-        </w:rPr>
-        <w:t>Cosine Similarity</w:t>
-      </w:r>
-      <w:r>
-        <w:rPr>
-          <w:szCs w:val="24"/>
-          <w:lang w:val="en-ID"/>
-        </w:rPr>
-        <w:t xml:space="preserve"> </w:t>
-      </w:r>
-      <w:proofErr w:type="spellStart"/>
-      <w:r>
-        <w:rPr>
-          <w:szCs w:val="24"/>
-          <w:lang w:val="en-ID"/>
-        </w:rPr>
-        <w:t>dalam</w:t>
-      </w:r>
-      <w:proofErr w:type="spellEnd"/>
-      <w:r>
-        <w:rPr>
-          <w:szCs w:val="24"/>
-          <w:lang w:val="en-ID"/>
-        </w:rPr>
-        <w:t xml:space="preserve"> proses </w:t>
-      </w:r>
-      <w:proofErr w:type="spellStart"/>
-      <w:r>
-        <w:rPr>
-          <w:szCs w:val="24"/>
-          <w:lang w:val="en-ID"/>
-        </w:rPr>
-        <w:t>pengklasifikasian</w:t>
-      </w:r>
-      <w:proofErr w:type="spellEnd"/>
-      <w:r>
-        <w:rPr>
-          <w:szCs w:val="24"/>
-          <w:lang w:val="en-ID"/>
-        </w:rPr>
-        <w:t xml:space="preserve"> </w:t>
-      </w:r>
-      <w:proofErr w:type="spellStart"/>
-      <w:r>
-        <w:rPr>
-          <w:szCs w:val="24"/>
-          <w:lang w:val="en-ID"/>
-        </w:rPr>
-        <w:t>aspirasi</w:t>
-      </w:r>
-      <w:proofErr w:type="spellEnd"/>
-      <w:r>
-        <w:rPr>
-          <w:szCs w:val="24"/>
-          <w:lang w:val="en-ID"/>
-        </w:rPr>
-        <w:t xml:space="preserve"> </w:t>
-      </w:r>
-      <w:proofErr w:type="spellStart"/>
-      <w:r>
-        <w:rPr>
-          <w:szCs w:val="24"/>
-          <w:lang w:val="en-ID"/>
-        </w:rPr>
-        <w:t>publik</w:t>
-      </w:r>
-      <w:proofErr w:type="spellEnd"/>
-      <w:r>
-        <w:rPr>
-          <w:szCs w:val="24"/>
-          <w:lang w:val="en-ID"/>
-        </w:rPr>
-        <w:t>.</w:t>
+        <w:t xml:space="preserve"> dalam proses pengklasifikasian aspirasi publik.</w:t>
       </w:r>
     </w:p>
     <w:p>
@@ -1638,11 +966,9 @@
           <w:lang w:val="id-ID"/>
         </w:rPr>
       </w:pPr>
-      <w:proofErr w:type="spellStart"/>
       <w:r>
         <w:t>Tujuan</w:t>
       </w:r>
-      <w:proofErr w:type="spellEnd"/>
       <w:r>
         <w:rPr>
           <w:lang w:val="id-ID"/>
@@ -1650,13 +976,8 @@
         <w:t xml:space="preserve"> dan Manfaat</w:t>
       </w:r>
       <w:r>
-        <w:t xml:space="preserve"> </w:t>
-      </w:r>
-      <w:proofErr w:type="spellStart"/>
-      <w:r>
-        <w:t>Penelitian</w:t>
-      </w:r>
-      <w:proofErr w:type="spellEnd"/>
+        <w:t xml:space="preserve"> Penelitian</w:t>
+      </w:r>
     </w:p>
     <w:p>
       <w:pPr>
@@ -1667,20 +988,8 @@
       </w:r>
       <w:r>
         <w:tab/>
-      </w:r>
-      <w:proofErr w:type="spellStart"/>
-      <w:r>
-        <w:t>Tujuan</w:t>
-      </w:r>
-      <w:proofErr w:type="spellEnd"/>
-      <w:r>
-        <w:t xml:space="preserve"> </w:t>
-      </w:r>
-      <w:proofErr w:type="spellStart"/>
-      <w:r>
-        <w:t>Penelitian</w:t>
-      </w:r>
-      <w:proofErr w:type="spellEnd"/>
+        <w:t>Tujuan Penelitian</w:t>
+      </w:r>
     </w:p>
     <w:p>
       <w:pPr>
@@ -1733,48 +1042,18 @@
           <w:color w:val="auto"/>
         </w:rPr>
       </w:pPr>
-      <w:proofErr w:type="spellStart"/>
       <w:r>
         <w:rPr>
           <w:color w:val="auto"/>
         </w:rPr>
-        <w:t>Untuk</w:t>
-      </w:r>
-      <w:proofErr w:type="spellEnd"/>
+        <w:t>Untuk m</w:t>
+      </w:r>
       <w:r>
         <w:rPr>
           <w:color w:val="auto"/>
         </w:rPr>
-        <w:t xml:space="preserve"> </w:t>
-      </w:r>
-      <w:proofErr w:type="spellStart"/>
-      <w:r>
-        <w:rPr>
-          <w:color w:val="auto"/>
-        </w:rPr>
-        <w:t>m</w:t>
-      </w:r>
-      <w:r>
-        <w:rPr>
-          <w:color w:val="auto"/>
-        </w:rPr>
-        <w:t>embangun</w:t>
-      </w:r>
-      <w:proofErr w:type="spellEnd"/>
-      <w:r>
-        <w:rPr>
-          <w:color w:val="auto"/>
-        </w:rPr>
-        <w:t xml:space="preserve"> </w:t>
-      </w:r>
-      <w:proofErr w:type="spellStart"/>
-      <w:r>
-        <w:rPr>
-          <w:color w:val="auto"/>
-        </w:rPr>
-        <w:t>aplikasi</w:t>
-      </w:r>
-      <w:proofErr w:type="spellEnd"/>
+        <w:t>embangun aplikasi</w:t>
+      </w:r>
       <w:r>
         <w:rPr>
           <w:color w:val="auto"/>
@@ -1782,7 +1061,6 @@
         </w:rPr>
         <w:t xml:space="preserve"> yang dapat menampung aspirasi masyarakat kemudian dapat </w:t>
       </w:r>
-      <w:proofErr w:type="spellStart"/>
       <w:r>
         <w:rPr>
           <w:color w:val="auto"/>
@@ -1790,7 +1068,6 @@
         </w:rPr>
         <w:t>mengklasifikasinya</w:t>
       </w:r>
-      <w:proofErr w:type="spellEnd"/>
       <w:r>
         <w:rPr>
           <w:color w:val="auto"/>
@@ -1874,37 +1151,12 @@
           <w:b/>
         </w:rPr>
       </w:pPr>
-      <w:proofErr w:type="spellStart"/>
       <w:r>
         <w:rPr>
           <w:bCs/>
           <w:lang w:val="en-ID"/>
         </w:rPr>
-        <w:t>Untuk</w:t>
-      </w:r>
-      <w:proofErr w:type="spellEnd"/>
-      <w:r>
-        <w:rPr>
-          <w:bCs/>
-          <w:lang w:val="en-ID"/>
-        </w:rPr>
-        <w:t xml:space="preserve"> </w:t>
-      </w:r>
-      <w:proofErr w:type="spellStart"/>
-      <w:r>
-        <w:rPr>
-          <w:bCs/>
-          <w:lang w:val="en-ID"/>
-        </w:rPr>
-        <w:t>menyediakan</w:t>
-      </w:r>
-      <w:proofErr w:type="spellEnd"/>
-      <w:r>
-        <w:rPr>
-          <w:bCs/>
-          <w:lang w:val="en-ID"/>
-        </w:rPr>
-        <w:t xml:space="preserve"> </w:t>
+        <w:t xml:space="preserve">Untuk menyediakan </w:t>
       </w:r>
       <w:r>
         <w:rPr>
@@ -1967,134 +1219,13 @@
           <w:b/>
         </w:rPr>
       </w:pPr>
-      <w:proofErr w:type="spellStart"/>
       <w:r>
         <w:rPr>
           <w:bCs/>
           <w:lang w:val="en-ID"/>
         </w:rPr>
         <w:lastRenderedPageBreak/>
-        <w:t>Untuk</w:t>
-      </w:r>
-      <w:proofErr w:type="spellEnd"/>
-      <w:r>
-        <w:rPr>
-          <w:bCs/>
-          <w:lang w:val="en-ID"/>
-        </w:rPr>
-        <w:t xml:space="preserve"> </w:t>
-      </w:r>
-      <w:proofErr w:type="spellStart"/>
-      <w:r>
-        <w:rPr>
-          <w:bCs/>
-          <w:lang w:val="en-ID"/>
-        </w:rPr>
-        <w:t>mengukur</w:t>
-      </w:r>
-      <w:proofErr w:type="spellEnd"/>
-      <w:r>
-        <w:rPr>
-          <w:bCs/>
-          <w:lang w:val="en-ID"/>
-        </w:rPr>
-        <w:t xml:space="preserve"> </w:t>
-      </w:r>
-      <w:proofErr w:type="spellStart"/>
-      <w:r>
-        <w:rPr>
-          <w:bCs/>
-          <w:lang w:val="en-ID"/>
-        </w:rPr>
-        <w:t>kemiripan</w:t>
-      </w:r>
-      <w:proofErr w:type="spellEnd"/>
-      <w:r>
-        <w:rPr>
-          <w:bCs/>
-          <w:lang w:val="en-ID"/>
-        </w:rPr>
-        <w:t xml:space="preserve"> </w:t>
-      </w:r>
-      <w:proofErr w:type="spellStart"/>
-      <w:r>
-        <w:rPr>
-          <w:bCs/>
-          <w:lang w:val="en-ID"/>
-        </w:rPr>
-        <w:t>fungsional</w:t>
-      </w:r>
-      <w:proofErr w:type="spellEnd"/>
-      <w:r>
-        <w:rPr>
-          <w:bCs/>
-          <w:lang w:val="en-ID"/>
-        </w:rPr>
-        <w:t xml:space="preserve"> </w:t>
-      </w:r>
-      <w:proofErr w:type="spellStart"/>
-      <w:r>
-        <w:rPr>
-          <w:bCs/>
-          <w:lang w:val="en-ID"/>
-        </w:rPr>
-        <w:t>setiap</w:t>
-      </w:r>
-      <w:proofErr w:type="spellEnd"/>
-      <w:r>
-        <w:rPr>
-          <w:bCs/>
-          <w:lang w:val="en-ID"/>
-        </w:rPr>
-        <w:t xml:space="preserve"> </w:t>
-      </w:r>
-      <w:proofErr w:type="spellStart"/>
-      <w:r>
-        <w:rPr>
-          <w:bCs/>
-          <w:lang w:val="en-ID"/>
-        </w:rPr>
-        <w:t>komisi</w:t>
-      </w:r>
-      <w:proofErr w:type="spellEnd"/>
-      <w:r>
-        <w:rPr>
-          <w:bCs/>
-          <w:lang w:val="en-ID"/>
-        </w:rPr>
-        <w:t xml:space="preserve"> </w:t>
-      </w:r>
-      <w:proofErr w:type="spellStart"/>
-      <w:r>
-        <w:rPr>
-          <w:bCs/>
-          <w:lang w:val="en-ID"/>
-        </w:rPr>
-        <w:t>dengan</w:t>
-      </w:r>
-      <w:proofErr w:type="spellEnd"/>
-      <w:r>
-        <w:rPr>
-          <w:bCs/>
-          <w:lang w:val="en-ID"/>
-        </w:rPr>
-        <w:t xml:space="preserve"> </w:t>
-      </w:r>
-      <w:proofErr w:type="spellStart"/>
-      <w:r>
-        <w:rPr>
-          <w:bCs/>
-          <w:lang w:val="en-ID"/>
-        </w:rPr>
-        <w:t>aspirasi</w:t>
-      </w:r>
-      <w:proofErr w:type="spellEnd"/>
-      <w:r>
-        <w:rPr>
-          <w:bCs/>
-          <w:lang w:val="en-ID"/>
-        </w:rPr>
-        <w:t xml:space="preserve"> yang di </w:t>
+        <w:t xml:space="preserve">Untuk mengukur kemiripan fungsional setiap komisi dengan aspirasi yang di </w:t>
       </w:r>
       <w:r>
         <w:rPr>
@@ -2109,23 +1240,7 @@
           <w:bCs/>
           <w:lang w:val="en-ID"/>
         </w:rPr>
-        <w:t xml:space="preserve"> oleh </w:t>
-      </w:r>
-      <w:proofErr w:type="spellStart"/>
-      <w:r>
-        <w:rPr>
-          <w:bCs/>
-          <w:lang w:val="en-ID"/>
-        </w:rPr>
-        <w:t>masyarakat</w:t>
-      </w:r>
-      <w:proofErr w:type="spellEnd"/>
-      <w:r>
-        <w:rPr>
-          <w:bCs/>
-          <w:lang w:val="en-ID"/>
-        </w:rPr>
-        <w:t>.</w:t>
+        <w:t xml:space="preserve"> oleh masyarakat.</w:t>
       </w:r>
     </w:p>
     <w:p>
@@ -2144,11 +1259,9 @@
         </w:rPr>
         <w:t xml:space="preserve">Manfaat </w:t>
       </w:r>
-      <w:proofErr w:type="spellStart"/>
       <w:r>
         <w:t>Penelitian</w:t>
       </w:r>
-      <w:proofErr w:type="spellEnd"/>
     </w:p>
     <w:p>
       <w:pPr>
@@ -2349,212 +1462,64 @@
           <w:szCs w:val="24"/>
         </w:rPr>
       </w:pPr>
-      <w:proofErr w:type="spellStart"/>
       <w:r>
         <w:rPr>
           <w:szCs w:val="24"/>
           <w:lang w:val="en-ID"/>
         </w:rPr>
-        <w:t>Memberikan</w:t>
-      </w:r>
-      <w:proofErr w:type="spellEnd"/>
+        <w:t xml:space="preserve">Memberikan solusi terhadap aspirasi yang di berikan oleh masyarakat dengan cara </w:t>
+      </w:r>
       <w:r>
         <w:rPr>
           <w:szCs w:val="24"/>
           <w:lang w:val="en-ID"/>
         </w:rPr>
-        <w:t xml:space="preserve"> </w:t>
-      </w:r>
-      <w:proofErr w:type="spellStart"/>
+        <w:t>mengklasifikasikan</w:t>
+      </w:r>
       <w:r>
         <w:rPr>
           <w:szCs w:val="24"/>
           <w:lang w:val="en-ID"/>
         </w:rPr>
-        <w:t>solusi</w:t>
-      </w:r>
-      <w:proofErr w:type="spellEnd"/>
+        <w:t>nya</w:t>
+      </w:r>
+      <w:r>
+        <w:rPr>
+          <w:szCs w:val="24"/>
+        </w:rPr>
+        <w:t xml:space="preserve"> ke bagian komisi</w:t>
+      </w:r>
+      <w:r>
+        <w:rPr>
+          <w:szCs w:val="24"/>
+        </w:rPr>
+        <w:t xml:space="preserve"> terkait</w:t>
+      </w:r>
+      <w:r>
+        <w:rPr>
+          <w:szCs w:val="24"/>
+        </w:rPr>
+        <w:t xml:space="preserve"> dan membantu</w:t>
+      </w:r>
       <w:r>
         <w:rPr>
           <w:szCs w:val="24"/>
           <w:lang w:val="en-ID"/>
         </w:rPr>
-        <w:t xml:space="preserve"> </w:t>
-      </w:r>
-      <w:proofErr w:type="spellStart"/>
+        <w:t xml:space="preserve"> dalam</w:t>
+      </w:r>
+      <w:r>
+        <w:rPr>
+          <w:szCs w:val="24"/>
+        </w:rPr>
+        <w:t xml:space="preserve"> menanggapi aspirasi</w:t>
+      </w:r>
       <w:r>
         <w:rPr>
           <w:szCs w:val="24"/>
           <w:lang w:val="en-ID"/>
         </w:rPr>
-        <w:t>terhadap</w:t>
-      </w:r>
-      <w:proofErr w:type="spellEnd"/>
-      <w:r>
-        <w:rPr>
-          <w:szCs w:val="24"/>
-          <w:lang w:val="en-ID"/>
-        </w:rPr>
-        <w:t xml:space="preserve"> </w:t>
-      </w:r>
-      <w:proofErr w:type="spellStart"/>
-      <w:r>
-        <w:rPr>
-          <w:szCs w:val="24"/>
-          <w:lang w:val="en-ID"/>
-        </w:rPr>
-        <w:t>aspirasi</w:t>
-      </w:r>
-      <w:proofErr w:type="spellEnd"/>
-      <w:r>
-        <w:rPr>
-          <w:szCs w:val="24"/>
-          <w:lang w:val="en-ID"/>
-        </w:rPr>
-        <w:t xml:space="preserve"> yang di </w:t>
-      </w:r>
-      <w:proofErr w:type="spellStart"/>
-      <w:r>
-        <w:rPr>
-          <w:szCs w:val="24"/>
-          <w:lang w:val="en-ID"/>
-        </w:rPr>
-        <w:t>berikan</w:t>
-      </w:r>
-      <w:proofErr w:type="spellEnd"/>
-      <w:r>
-        <w:rPr>
-          <w:szCs w:val="24"/>
-          <w:lang w:val="en-ID"/>
-        </w:rPr>
-        <w:t xml:space="preserve"> oleh </w:t>
-      </w:r>
-      <w:proofErr w:type="spellStart"/>
-      <w:r>
-        <w:rPr>
-          <w:szCs w:val="24"/>
-          <w:lang w:val="en-ID"/>
-        </w:rPr>
-        <w:t>masyarakat</w:t>
-      </w:r>
-      <w:proofErr w:type="spellEnd"/>
-      <w:r>
-        <w:rPr>
-          <w:szCs w:val="24"/>
-          <w:lang w:val="en-ID"/>
-        </w:rPr>
-        <w:t xml:space="preserve"> </w:t>
-      </w:r>
-      <w:proofErr w:type="spellStart"/>
-      <w:r>
-        <w:rPr>
-          <w:szCs w:val="24"/>
-          <w:lang w:val="en-ID"/>
-        </w:rPr>
-        <w:t>dengan</w:t>
-      </w:r>
-      <w:proofErr w:type="spellEnd"/>
-      <w:r>
-        <w:rPr>
-          <w:szCs w:val="24"/>
-          <w:lang w:val="en-ID"/>
-        </w:rPr>
-        <w:t xml:space="preserve"> </w:t>
-      </w:r>
-      <w:proofErr w:type="spellStart"/>
-      <w:r>
-        <w:rPr>
-          <w:szCs w:val="24"/>
-          <w:lang w:val="en-ID"/>
-        </w:rPr>
-        <w:t>cara</w:t>
-      </w:r>
-      <w:proofErr w:type="spellEnd"/>
-      <w:r>
-        <w:rPr>
-          <w:szCs w:val="24"/>
-          <w:lang w:val="en-ID"/>
-        </w:rPr>
-        <w:t xml:space="preserve"> </w:t>
-      </w:r>
-      <w:proofErr w:type="spellStart"/>
-      <w:r>
-        <w:rPr>
-          <w:szCs w:val="24"/>
-          <w:lang w:val="en-ID"/>
-        </w:rPr>
-        <w:t>mengklasifikasikan</w:t>
-      </w:r>
-      <w:r>
-        <w:rPr>
-          <w:szCs w:val="24"/>
-          <w:lang w:val="en-ID"/>
-        </w:rPr>
-        <w:t>nya</w:t>
-      </w:r>
-      <w:proofErr w:type="spellEnd"/>
-      <w:r>
-        <w:rPr>
-          <w:szCs w:val="24"/>
-        </w:rPr>
-        <w:t xml:space="preserve"> ke bagian komisi</w:t>
-      </w:r>
-      <w:r>
-        <w:rPr>
-          <w:szCs w:val="24"/>
-        </w:rPr>
-        <w:t xml:space="preserve"> terkait</w:t>
-      </w:r>
-      <w:r>
-        <w:rPr>
-          <w:szCs w:val="24"/>
-        </w:rPr>
-        <w:t xml:space="preserve"> dan membantu</w:t>
-      </w:r>
-      <w:r>
-        <w:rPr>
-          <w:szCs w:val="24"/>
-          <w:lang w:val="en-ID"/>
-        </w:rPr>
-        <w:t xml:space="preserve"> </w:t>
-      </w:r>
-      <w:proofErr w:type="spellStart"/>
-      <w:r>
-        <w:rPr>
-          <w:szCs w:val="24"/>
-          <w:lang w:val="en-ID"/>
-        </w:rPr>
-        <w:t>dalam</w:t>
-      </w:r>
-      <w:proofErr w:type="spellEnd"/>
-      <w:r>
-        <w:rPr>
-          <w:szCs w:val="24"/>
-        </w:rPr>
-        <w:t xml:space="preserve"> menanggapi aspirasi</w:t>
-      </w:r>
-      <w:r>
-        <w:rPr>
-          <w:szCs w:val="24"/>
-          <w:lang w:val="en-ID"/>
-        </w:rPr>
-        <w:t xml:space="preserve"> </w:t>
-      </w:r>
-      <w:proofErr w:type="spellStart"/>
-      <w:r>
-        <w:rPr>
-          <w:szCs w:val="24"/>
-          <w:lang w:val="en-ID"/>
-        </w:rPr>
-        <w:t>dengan</w:t>
-      </w:r>
-      <w:proofErr w:type="spellEnd"/>
-      <w:r>
-        <w:rPr>
-          <w:szCs w:val="24"/>
-          <w:lang w:val="en-ID"/>
-        </w:rPr>
-        <w:t xml:space="preserve"> </w:t>
+        <w:t xml:space="preserve"> dengan </w:t>
       </w:r>
       <w:r>
         <w:rPr>
@@ -2577,19 +1542,9 @@
           <w:numId w:val="16"/>
         </w:numPr>
       </w:pPr>
-      <w:proofErr w:type="spellStart"/>
-      <w:r>
-        <w:t>Sistematika</w:t>
-      </w:r>
-      <w:proofErr w:type="spellEnd"/>
-      <w:r>
-        <w:t xml:space="preserve"> </w:t>
-      </w:r>
-      <w:proofErr w:type="spellStart"/>
-      <w:r>
-        <w:t>Penulisan</w:t>
-      </w:r>
-      <w:proofErr w:type="spellEnd"/>
+      <w:r>
+        <w:t>Sistematika Penulisan</w:t>
+      </w:r>
     </w:p>
     <w:p>
       <w:pPr>
@@ -2820,6 +1775,129 @@
     </w:p>
     <w:p>
       <w:pPr>
+        <w:pStyle w:val="BodyTextIndent"/>
+        <w:ind w:left="0"/>
+        <w:rPr>
+          <w:b/>
+          <w:szCs w:val="24"/>
+        </w:rPr>
+      </w:pPr>
+      <w:r>
+        <w:rPr>
+          <w:b/>
+          <w:szCs w:val="24"/>
+        </w:rPr>
+        <w:t xml:space="preserve">BAB IV </w:t>
+      </w:r>
+      <w:r>
+        <w:rPr>
+          <w:b/>
+          <w:szCs w:val="24"/>
+        </w:rPr>
+        <w:t xml:space="preserve">ANALISA DAN PERANCANGAN SISTEM </w:t>
+      </w:r>
+    </w:p>
+    <w:p>
+      <w:pPr>
+        <w:pStyle w:val="BodyTextIndent"/>
+        <w:ind w:left="0" w:firstLine="720"/>
+        <w:rPr>
+          <w:szCs w:val="24"/>
+        </w:rPr>
+      </w:pPr>
+      <w:r>
+        <w:rPr>
+          <w:szCs w:val="24"/>
+        </w:rPr>
+        <w:t>Bab ini membahas tentang prosedur sistem kegiatan yang berjalan, sistem yang akan dirancang sesuai dengan prosedur yang sedang berjalan dengan diagram aliran data, permasalahan yang dihadapi dan alternatif pemecahan masalah. desain output,desain input dan des</w:t>
+      </w:r>
+      <w:r>
+        <w:rPr>
+          <w:szCs w:val="24"/>
+          <w:lang w:val="en-ID"/>
+        </w:rPr>
+        <w:t>a</w:t>
+      </w:r>
+      <w:r>
+        <w:rPr>
+          <w:szCs w:val="24"/>
+        </w:rPr>
+        <w:t>in database.</w:t>
+      </w:r>
+    </w:p>
+    <w:p>
+      <w:pPr>
+        <w:pStyle w:val="BodyTextIndent"/>
+        <w:ind w:left="0"/>
+        <w:rPr>
+          <w:b/>
+          <w:szCs w:val="24"/>
+        </w:rPr>
+      </w:pPr>
+      <w:r>
+        <w:rPr>
+          <w:b/>
+          <w:szCs w:val="24"/>
+        </w:rPr>
+        <w:t xml:space="preserve">BAB V PENGUJIAN SISTEM </w:t>
+      </w:r>
+    </w:p>
+    <w:p>
+      <w:pPr>
+        <w:pStyle w:val="BodyTextIndent"/>
+        <w:ind w:left="0" w:firstLine="720"/>
+        <w:rPr>
+          <w:szCs w:val="24"/>
+        </w:rPr>
+      </w:pPr>
+      <w:r>
+        <w:rPr>
+          <w:szCs w:val="24"/>
+        </w:rPr>
+        <w:t>Pada Bab ini berisikan tentang instaliasi system pengolahan data penunjang keputusan dan hasil pengujian yang telah dilakukan.</w:t>
+      </w:r>
+    </w:p>
+    <w:p>
+      <w:pPr>
+        <w:pStyle w:val="BodyTextIndent"/>
+        <w:ind w:left="0"/>
+        <w:rPr>
+          <w:b/>
+          <w:szCs w:val="24"/>
+        </w:rPr>
+      </w:pPr>
+      <w:r>
+        <w:rPr>
+          <w:b/>
+          <w:szCs w:val="24"/>
+        </w:rPr>
+        <w:t xml:space="preserve">BAB V </w:t>
+      </w:r>
+      <w:r>
+        <w:rPr>
+          <w:b/>
+          <w:szCs w:val="24"/>
+        </w:rPr>
+        <w:t>KESIMPULAN DAN SARAN</w:t>
+      </w:r>
+    </w:p>
+    <w:p>
+      <w:pPr>
+        <w:pStyle w:val="BodyTextIndent"/>
+        <w:ind w:left="0" w:firstLine="720"/>
+        <w:rPr>
+          <w:szCs w:val="24"/>
+        </w:rPr>
+      </w:pPr>
+      <w:r>
+        <w:rPr>
+          <w:szCs w:val="24"/>
+        </w:rPr>
+        <w:t>Merupakan bab penutup yang berisikan kesimpulan dan saran untuk perkembangan dari penelitian ini.</w:t>
+      </w:r>
+    </w:p>
+    <w:p>
+      <w:pPr>
         <w:tabs>
           <w:tab w:val="left" w:pos="1080"/>
         </w:tabs>
@@ -2836,7 +1914,18 @@
           <w:bCs/>
           <w:szCs w:val="24"/>
         </w:rPr>
-        <w:t>DAFTAR PUSTAKA</w:t>
+        <w:lastRenderedPageBreak/>
+        <w:t>DAFTA</w:t>
+      </w:r>
+      <w:bookmarkStart w:id="0" w:name="_GoBack"/>
+      <w:bookmarkEnd w:id="0"/>
+      <w:r>
+        <w:rPr>
+          <w:b/>
+          <w:bCs/>
+          <w:szCs w:val="24"/>
+        </w:rPr>
+        <w:t>R PUSTAKA</w:t>
       </w:r>
     </w:p>
     <w:p>
@@ -2926,7 +2015,7 @@
 </file>
 
 <file path=word/endnotes.xml><?xml version="1.0" encoding="utf-8"?>
-<w:endnotes xmlns:wpc="http://schemas.microsoft.com/office/word/2010/wordprocessingCanvas" xmlns:cx="http://schemas.microsoft.com/office/drawing/2014/chartex" xmlns:cx1="http://schemas.microsoft.com/office/drawing/2015/9/8/chartex" xmlns:cx2="http://schemas.microsoft.com/office/drawing/2015/10/21/chartex" xmlns:cx3="http://schemas.microsoft.com/office/drawing/2016/5/9/chartex" xmlns:cx4="http://schemas.microsoft.com/office/drawing/2016/5/10/chartex" xmlns:cx5="http://schemas.microsoft.com/office/drawing/2016/5/11/chartex" xmlns:cx6="http://schemas.microsoft.com/office/drawing/2016/5/12/chartex" xmlns:cx7="http://schemas.microsoft.com/office/drawing/2016/5/13/chartex" xmlns:cx8="http://schemas.microsoft.com/office/drawing/2016/5/14/chartex" xmlns:mc="http://schemas.openxmlformats.org/markup-compatibility/2006" xmlns:aink="http://schemas.microsoft.com/office/drawing/2016/ink" xmlns:am3d="http://schemas.microsoft.com/office/drawing/2017/model3d" xmlns:o="urn:schemas-microsoft-com:office:office" xmlns:r="http://schemas.openxmlformats.org/officeDocument/2006/relationships" xmlns:m="http://schemas.openxmlformats.org/officeDocument/2006/math" xmlns:v="urn:schemas-microsoft-com:vml" xmlns:wp14="http://schemas.microsoft.com/office/word/2010/wordprocessingDrawing" xmlns:wp="http://schemas.openxmlformats.org/drawingml/2006/wordprocessingDrawing" xmlns:w10="urn:schemas-microsoft-com:office:word" xmlns:w="http://schemas.openxmlformats.org/wordprocessingml/2006/main" xmlns:w14="http://schemas.microsoft.com/office/word/2010/wordml" xmlns:w15="http://schemas.microsoft.com/office/word/2012/wordml" xmlns:w16cid="http://schemas.microsoft.com/office/word/2016/wordml/cid" xmlns:w16se="http://schemas.microsoft.com/office/word/2015/wordml/symex" xmlns:wpg="http://schemas.microsoft.com/office/word/2010/wordprocessingGroup" xmlns:wpi="http://schemas.microsoft.com/office/word/2010/wordprocessingInk" xmlns:wne="http://schemas.microsoft.com/office/word/2006/wordml" xmlns:wps="http://schemas.microsoft.com/office/word/2010/wordprocessingShape" mc:Ignorable="w14 w15 w16se w16cid wp14">
+<w:endnotes xmlns:wpc="http://schemas.microsoft.com/office/word/2010/wordprocessingCanvas" xmlns:mc="http://schemas.openxmlformats.org/markup-compatibility/2006" xmlns:o="urn:schemas-microsoft-com:office:office" xmlns:r="http://schemas.openxmlformats.org/officeDocument/2006/relationships" xmlns:m="http://schemas.openxmlformats.org/officeDocument/2006/math" xmlns:v="urn:schemas-microsoft-com:vml" xmlns:wp14="http://schemas.microsoft.com/office/word/2010/wordprocessingDrawing" xmlns:wp="http://schemas.openxmlformats.org/drawingml/2006/wordprocessingDrawing" xmlns:w10="urn:schemas-microsoft-com:office:word" xmlns:w="http://schemas.openxmlformats.org/wordprocessingml/2006/main" xmlns:w14="http://schemas.microsoft.com/office/word/2010/wordml" xmlns:w15="http://schemas.microsoft.com/office/word/2012/wordml" xmlns:wpg="http://schemas.microsoft.com/office/word/2010/wordprocessingGroup" xmlns:wpi="http://schemas.microsoft.com/office/word/2010/wordprocessingInk" xmlns:wne="http://schemas.microsoft.com/office/word/2006/wordml" xmlns:wps="http://schemas.microsoft.com/office/word/2010/wordprocessingShape" mc:Ignorable="w14 w15 wp14">
   <w:endnote w:type="separator" w:id="-1">
     <w:p>
       <w:pPr>
@@ -2951,7 +2040,7 @@
 </file>
 
 <file path=word/footer1.xml><?xml version="1.0" encoding="utf-8"?>
-<w:ftr xmlns:wpc="http://schemas.microsoft.com/office/word/2010/wordprocessingCanvas" xmlns:cx="http://schemas.microsoft.com/office/drawing/2014/chartex" xmlns:cx1="http://schemas.microsoft.com/office/drawing/2015/9/8/chartex" xmlns:cx2="http://schemas.microsoft.com/office/drawing/2015/10/21/chartex" xmlns:cx3="http://schemas.microsoft.com/office/drawing/2016/5/9/chartex" xmlns:cx4="http://schemas.microsoft.com/office/drawing/2016/5/10/chartex" xmlns:cx5="http://schemas.microsoft.com/office/drawing/2016/5/11/chartex" xmlns:cx6="http://schemas.microsoft.com/office/drawing/2016/5/12/chartex" xmlns:cx7="http://schemas.microsoft.com/office/drawing/2016/5/13/chartex" xmlns:cx8="http://schemas.microsoft.com/office/drawing/2016/5/14/chartex" xmlns:mc="http://schemas.openxmlformats.org/markup-compatibility/2006" xmlns:aink="http://schemas.microsoft.com/office/drawing/2016/ink" xmlns:am3d="http://schemas.microsoft.com/office/drawing/2017/model3d" xmlns:o="urn:schemas-microsoft-com:office:office" xmlns:r="http://schemas.openxmlformats.org/officeDocument/2006/relationships" xmlns:m="http://schemas.openxmlformats.org/officeDocument/2006/math" xmlns:v="urn:schemas-microsoft-com:vml" xmlns:wp14="http://schemas.microsoft.com/office/word/2010/wordprocessingDrawing" xmlns:wp="http://schemas.openxmlformats.org/drawingml/2006/wordprocessingDrawing" xmlns:w10="urn:schemas-microsoft-com:office:word" xmlns:w="http://schemas.openxmlformats.org/wordprocessingml/2006/main" xmlns:w14="http://schemas.microsoft.com/office/word/2010/wordml" xmlns:w15="http://schemas.microsoft.com/office/word/2012/wordml" xmlns:w16cid="http://schemas.microsoft.com/office/word/2016/wordml/cid" xmlns:w16se="http://schemas.microsoft.com/office/word/2015/wordml/symex" xmlns:wpg="http://schemas.microsoft.com/office/word/2010/wordprocessingGroup" xmlns:wpi="http://schemas.microsoft.com/office/word/2010/wordprocessingInk" xmlns:wne="http://schemas.microsoft.com/office/word/2006/wordml" xmlns:wps="http://schemas.microsoft.com/office/word/2010/wordprocessingShape" mc:Ignorable="w14 w15 w16se w16cid wp14">
+<w:ftr xmlns:wpc="http://schemas.microsoft.com/office/word/2010/wordprocessingCanvas" xmlns:mc="http://schemas.openxmlformats.org/markup-compatibility/2006" xmlns:o="urn:schemas-microsoft-com:office:office" xmlns:r="http://schemas.openxmlformats.org/officeDocument/2006/relationships" xmlns:m="http://schemas.openxmlformats.org/officeDocument/2006/math" xmlns:v="urn:schemas-microsoft-com:vml" xmlns:wp14="http://schemas.microsoft.com/office/word/2010/wordprocessingDrawing" xmlns:wp="http://schemas.openxmlformats.org/drawingml/2006/wordprocessingDrawing" xmlns:w10="urn:schemas-microsoft-com:office:word" xmlns:w="http://schemas.openxmlformats.org/wordprocessingml/2006/main" xmlns:w14="http://schemas.microsoft.com/office/word/2010/wordml" xmlns:w15="http://schemas.microsoft.com/office/word/2012/wordml" xmlns:wpg="http://schemas.microsoft.com/office/word/2010/wordprocessingGroup" xmlns:wpi="http://schemas.microsoft.com/office/word/2010/wordprocessingInk" xmlns:wne="http://schemas.microsoft.com/office/word/2006/wordml" xmlns:wps="http://schemas.microsoft.com/office/word/2010/wordprocessingShape" mc:Ignorable="w14 w15 wp14">
   <w:sdt>
     <w:sdtPr>
       <w:id w:val="-878860857"/>
@@ -3002,7 +2091,7 @@
 </file>
 
 <file path=word/footnotes.xml><?xml version="1.0" encoding="utf-8"?>
-<w:footnotes xmlns:wpc="http://schemas.microsoft.com/office/word/2010/wordprocessingCanvas" xmlns:cx="http://schemas.microsoft.com/office/drawing/2014/chartex" xmlns:cx1="http://schemas.microsoft.com/office/drawing/2015/9/8/chartex" xmlns:cx2="http://schemas.microsoft.com/office/drawing/2015/10/21/chartex" xmlns:cx3="http://schemas.microsoft.com/office/drawing/2016/5/9/chartex" xmlns:cx4="http://schemas.microsoft.com/office/drawing/2016/5/10/chartex" xmlns:cx5="http://schemas.microsoft.com/office/drawing/2016/5/11/chartex" xmlns:cx6="http://schemas.microsoft.com/office/drawing/2016/5/12/chartex" xmlns:cx7="http://schemas.microsoft.com/office/drawing/2016/5/13/chartex" xmlns:cx8="http://schemas.microsoft.com/office/drawing/2016/5/14/chartex" xmlns:mc="http://schemas.openxmlformats.org/markup-compatibility/2006" xmlns:aink="http://schemas.microsoft.com/office/drawing/2016/ink" xmlns:am3d="http://schemas.microsoft.com/office/drawing/2017/model3d" xmlns:o="urn:schemas-microsoft-com:office:office" xmlns:r="http://schemas.openxmlformats.org/officeDocument/2006/relationships" xmlns:m="http://schemas.openxmlformats.org/officeDocument/2006/math" xmlns:v="urn:schemas-microsoft-com:vml" xmlns:wp14="http://schemas.microsoft.com/office/word/2010/wordprocessingDrawing" xmlns:wp="http://schemas.openxmlformats.org/drawingml/2006/wordprocessingDrawing" xmlns:w10="urn:schemas-microsoft-com:office:word" xmlns:w="http://schemas.openxmlformats.org/wordprocessingml/2006/main" xmlns:w14="http://schemas.microsoft.com/office/word/2010/wordml" xmlns:w15="http://schemas.microsoft.com/office/word/2012/wordml" xmlns:w16cid="http://schemas.microsoft.com/office/word/2016/wordml/cid" xmlns:w16se="http://schemas.microsoft.com/office/word/2015/wordml/symex" xmlns:wpg="http://schemas.microsoft.com/office/word/2010/wordprocessingGroup" xmlns:wpi="http://schemas.microsoft.com/office/word/2010/wordprocessingInk" xmlns:wne="http://schemas.microsoft.com/office/word/2006/wordml" xmlns:wps="http://schemas.microsoft.com/office/word/2010/wordprocessingShape" mc:Ignorable="w14 w15 w16se w16cid wp14">
+<w:footnotes xmlns:wpc="http://schemas.microsoft.com/office/word/2010/wordprocessingCanvas" xmlns:mc="http://schemas.openxmlformats.org/markup-compatibility/2006" xmlns:o="urn:schemas-microsoft-com:office:office" xmlns:r="http://schemas.openxmlformats.org/officeDocument/2006/relationships" xmlns:m="http://schemas.openxmlformats.org/officeDocument/2006/math" xmlns:v="urn:schemas-microsoft-com:vml" xmlns:wp14="http://schemas.microsoft.com/office/word/2010/wordprocessingDrawing" xmlns:wp="http://schemas.openxmlformats.org/drawingml/2006/wordprocessingDrawing" xmlns:w10="urn:schemas-microsoft-com:office:word" xmlns:w="http://schemas.openxmlformats.org/wordprocessingml/2006/main" xmlns:w14="http://schemas.microsoft.com/office/word/2010/wordml" xmlns:w15="http://schemas.microsoft.com/office/word/2012/wordml" xmlns:wpg="http://schemas.microsoft.com/office/word/2010/wordprocessingGroup" xmlns:wpi="http://schemas.microsoft.com/office/word/2010/wordprocessingInk" xmlns:wne="http://schemas.microsoft.com/office/word/2006/wordml" xmlns:wps="http://schemas.microsoft.com/office/word/2010/wordprocessingShape" mc:Ignorable="w14 w15 wp14">
   <w:footnote w:type="separator" w:id="-1">
     <w:p>
       <w:pPr>
@@ -3027,7 +2116,7 @@
 </file>
 
 <file path=word/header1.xml><?xml version="1.0" encoding="utf-8"?>
-<w:hdr xmlns:wpc="http://schemas.microsoft.com/office/word/2010/wordprocessingCanvas" xmlns:cx="http://schemas.microsoft.com/office/drawing/2014/chartex" xmlns:cx1="http://schemas.microsoft.com/office/drawing/2015/9/8/chartex" xmlns:cx2="http://schemas.microsoft.com/office/drawing/2015/10/21/chartex" xmlns:cx3="http://schemas.microsoft.com/office/drawing/2016/5/9/chartex" xmlns:cx4="http://schemas.microsoft.com/office/drawing/2016/5/10/chartex" xmlns:cx5="http://schemas.microsoft.com/office/drawing/2016/5/11/chartex" xmlns:cx6="http://schemas.microsoft.com/office/drawing/2016/5/12/chartex" xmlns:cx7="http://schemas.microsoft.com/office/drawing/2016/5/13/chartex" xmlns:cx8="http://schemas.microsoft.com/office/drawing/2016/5/14/chartex" xmlns:mc="http://schemas.openxmlformats.org/markup-compatibility/2006" xmlns:aink="http://schemas.microsoft.com/office/drawing/2016/ink" xmlns:am3d="http://schemas.microsoft.com/office/drawing/2017/model3d" xmlns:o="urn:schemas-microsoft-com:office:office" xmlns:r="http://schemas.openxmlformats.org/officeDocument/2006/relationships" xmlns:m="http://schemas.openxmlformats.org/officeDocument/2006/math" xmlns:v="urn:schemas-microsoft-com:vml" xmlns:wp14="http://schemas.microsoft.com/office/word/2010/wordprocessingDrawing" xmlns:wp="http://schemas.openxmlformats.org/drawingml/2006/wordprocessingDrawing" xmlns:w10="urn:schemas-microsoft-com:office:word" xmlns:w="http://schemas.openxmlformats.org/wordprocessingml/2006/main" xmlns:w14="http://schemas.microsoft.com/office/word/2010/wordml" xmlns:w15="http://schemas.microsoft.com/office/word/2012/wordml" xmlns:w16cid="http://schemas.microsoft.com/office/word/2016/wordml/cid" xmlns:w16se="http://schemas.microsoft.com/office/word/2015/wordml/symex" xmlns:wpg="http://schemas.microsoft.com/office/word/2010/wordprocessingGroup" xmlns:wpi="http://schemas.microsoft.com/office/word/2010/wordprocessingInk" xmlns:wne="http://schemas.microsoft.com/office/word/2006/wordml" xmlns:wps="http://schemas.microsoft.com/office/word/2010/wordprocessingShape" mc:Ignorable="w14 w15 w16se w16cid wp14">
+<w:hdr xmlns:wpc="http://schemas.microsoft.com/office/word/2010/wordprocessingCanvas" xmlns:mc="http://schemas.openxmlformats.org/markup-compatibility/2006" xmlns:o="urn:schemas-microsoft-com:office:office" xmlns:r="http://schemas.openxmlformats.org/officeDocument/2006/relationships" xmlns:m="http://schemas.openxmlformats.org/officeDocument/2006/math" xmlns:v="urn:schemas-microsoft-com:vml" xmlns:wp14="http://schemas.microsoft.com/office/word/2010/wordprocessingDrawing" xmlns:wp="http://schemas.openxmlformats.org/drawingml/2006/wordprocessingDrawing" xmlns:w10="urn:schemas-microsoft-com:office:word" xmlns:w="http://schemas.openxmlformats.org/wordprocessingml/2006/main" xmlns:w14="http://schemas.microsoft.com/office/word/2010/wordml" xmlns:w15="http://schemas.microsoft.com/office/word/2012/wordml" xmlns:wpg="http://schemas.microsoft.com/office/word/2010/wordprocessingGroup" xmlns:wpi="http://schemas.microsoft.com/office/word/2010/wordprocessingInk" xmlns:wne="http://schemas.microsoft.com/office/word/2006/wordml" xmlns:wps="http://schemas.microsoft.com/office/word/2010/wordprocessingShape" mc:Ignorable="w14 w15 wp14">
   <w:sdt>
     <w:sdtPr>
       <w:id w:val="1437253763"/>
@@ -3080,8 +2169,8 @@
 </file>
 
 <file path=word/numbering.xml><?xml version="1.0" encoding="utf-8"?>
-<w:numbering xmlns:wpc="http://schemas.microsoft.com/office/word/2010/wordprocessingCanvas" xmlns:cx="http://schemas.microsoft.com/office/drawing/2014/chartex" xmlns:cx1="http://schemas.microsoft.com/office/drawing/2015/9/8/chartex" xmlns:cx2="http://schemas.microsoft.com/office/drawing/2015/10/21/chartex" xmlns:cx3="http://schemas.microsoft.com/office/drawing/2016/5/9/chartex" xmlns:cx4="http://schemas.microsoft.com/office/drawing/2016/5/10/chartex" xmlns:cx5="http://schemas.microsoft.com/office/drawing/2016/5/11/chartex" xmlns:cx6="http://schemas.microsoft.com/office/drawing/2016/5/12/chartex" xmlns:cx7="http://schemas.microsoft.com/office/drawing/2016/5/13/chartex" xmlns:cx8="http://schemas.microsoft.com/office/drawing/2016/5/14/chartex" xmlns:mc="http://schemas.openxmlformats.org/markup-compatibility/2006" xmlns:aink="http://schemas.microsoft.com/office/drawing/2016/ink" xmlns:am3d="http://schemas.microsoft.com/office/drawing/2017/model3d" xmlns:o="urn:schemas-microsoft-com:office:office" xmlns:r="http://schemas.openxmlformats.org/officeDocument/2006/relationships" xmlns:m="http://schemas.openxmlformats.org/officeDocument/2006/math" xmlns:v="urn:schemas-microsoft-com:vml" xmlns:wp14="http://schemas.microsoft.com/office/word/2010/wordprocessingDrawing" xmlns:wp="http://schemas.openxmlformats.org/drawingml/2006/wordprocessingDrawing" xmlns:w10="urn:schemas-microsoft-com:office:word" xmlns:w="http://schemas.openxmlformats.org/wordprocessingml/2006/main" xmlns:w14="http://schemas.microsoft.com/office/word/2010/wordml" xmlns:w15="http://schemas.microsoft.com/office/word/2012/wordml" xmlns:w16cid="http://schemas.microsoft.com/office/word/2016/wordml/cid" xmlns:w16se="http://schemas.microsoft.com/office/word/2015/wordml/symex" xmlns:wpg="http://schemas.microsoft.com/office/word/2010/wordprocessingGroup" xmlns:wpi="http://schemas.microsoft.com/office/word/2010/wordprocessingInk" xmlns:wne="http://schemas.microsoft.com/office/word/2006/wordml" xmlns:wps="http://schemas.microsoft.com/office/word/2010/wordprocessingShape" mc:Ignorable="w14 w15 w16se w16cid wp14">
-  <w:abstractNum w:abstractNumId="0" w15:restartNumberingAfterBreak="0">
+<w:numbering xmlns:wpc="http://schemas.microsoft.com/office/word/2010/wordprocessingCanvas" xmlns:mc="http://schemas.openxmlformats.org/markup-compatibility/2006" xmlns:o="urn:schemas-microsoft-com:office:office" xmlns:r="http://schemas.openxmlformats.org/officeDocument/2006/relationships" xmlns:m="http://schemas.openxmlformats.org/officeDocument/2006/math" xmlns:v="urn:schemas-microsoft-com:vml" xmlns:wp14="http://schemas.microsoft.com/office/word/2010/wordprocessingDrawing" xmlns:wp="http://schemas.openxmlformats.org/drawingml/2006/wordprocessingDrawing" xmlns:w10="urn:schemas-microsoft-com:office:word" xmlns:w="http://schemas.openxmlformats.org/wordprocessingml/2006/main" xmlns:w14="http://schemas.microsoft.com/office/word/2010/wordml" xmlns:w15="http://schemas.microsoft.com/office/word/2012/wordml" xmlns:wpg="http://schemas.microsoft.com/office/word/2010/wordprocessingGroup" xmlns:wpi="http://schemas.microsoft.com/office/word/2010/wordprocessingInk" xmlns:wne="http://schemas.microsoft.com/office/word/2006/wordml" xmlns:wps="http://schemas.microsoft.com/office/word/2010/wordprocessingShape" mc:Ignorable="w14 w15 wp14">
+  <w:abstractNum w:abstractNumId="0">
     <w:nsid w:val="00000006"/>
     <w:multiLevelType w:val="multilevel"/>
     <w:tmpl w:val="00000006"/>
@@ -3195,7 +2284,7 @@
       </w:pPr>
     </w:lvl>
   </w:abstractNum>
-  <w:abstractNum w:abstractNumId="1" w15:restartNumberingAfterBreak="0">
+  <w:abstractNum w:abstractNumId="1">
     <w:nsid w:val="05FD5DB1"/>
     <w:multiLevelType w:val="hybridMultilevel"/>
     <w:tmpl w:val="554A6CEA"/>
@@ -3286,7 +2375,7 @@
       </w:pPr>
     </w:lvl>
   </w:abstractNum>
-  <w:abstractNum w:abstractNumId="2" w15:restartNumberingAfterBreak="0">
+  <w:abstractNum w:abstractNumId="2">
     <w:nsid w:val="1E5C6C39"/>
     <w:multiLevelType w:val="hybridMultilevel"/>
     <w:tmpl w:val="26DC4844"/>
@@ -3407,7 +2496,7 @@
       </w:pPr>
     </w:lvl>
   </w:abstractNum>
-  <w:abstractNum w:abstractNumId="3" w15:restartNumberingAfterBreak="0">
+  <w:abstractNum w:abstractNumId="3">
     <w:nsid w:val="2707790C"/>
     <w:multiLevelType w:val="hybridMultilevel"/>
     <w:tmpl w:val="3D5418DC"/>
@@ -3529,7 +2618,7 @@
       </w:pPr>
     </w:lvl>
   </w:abstractNum>
-  <w:abstractNum w:abstractNumId="4" w15:restartNumberingAfterBreak="0">
+  <w:abstractNum w:abstractNumId="4">
     <w:nsid w:val="28847CB1"/>
     <w:multiLevelType w:val="multilevel"/>
     <w:tmpl w:val="ABE287F6"/>
@@ -3642,7 +2731,7 @@
       </w:rPr>
     </w:lvl>
   </w:abstractNum>
-  <w:abstractNum w:abstractNumId="5" w15:restartNumberingAfterBreak="0">
+  <w:abstractNum w:abstractNumId="5">
     <w:nsid w:val="35C74F23"/>
     <w:multiLevelType w:val="multilevel"/>
     <w:tmpl w:val="5AA4DED4"/>
@@ -3755,7 +2844,7 @@
       </w:rPr>
     </w:lvl>
   </w:abstractNum>
-  <w:abstractNum w:abstractNumId="6" w15:restartNumberingAfterBreak="0">
+  <w:abstractNum w:abstractNumId="6">
     <w:nsid w:val="368601E6"/>
     <w:multiLevelType w:val="multilevel"/>
     <w:tmpl w:val="15DE4914"/>
@@ -3868,7 +2957,7 @@
       </w:rPr>
     </w:lvl>
   </w:abstractNum>
-  <w:abstractNum w:abstractNumId="7" w15:restartNumberingAfterBreak="0">
+  <w:abstractNum w:abstractNumId="7">
     <w:nsid w:val="3CCA6133"/>
     <w:multiLevelType w:val="hybridMultilevel"/>
     <w:tmpl w:val="64A6CFE4"/>
@@ -3984,7 +3073,7 @@
       </w:pPr>
     </w:lvl>
   </w:abstractNum>
-  <w:abstractNum w:abstractNumId="8" w15:restartNumberingAfterBreak="0">
+  <w:abstractNum w:abstractNumId="8">
     <w:nsid w:val="57383D5F"/>
     <w:multiLevelType w:val="hybridMultilevel"/>
     <w:tmpl w:val="229034E0"/>
@@ -4074,7 +3163,7 @@
       </w:pPr>
     </w:lvl>
   </w:abstractNum>
-  <w:abstractNum w:abstractNumId="9" w15:restartNumberingAfterBreak="0">
+  <w:abstractNum w:abstractNumId="9">
     <w:nsid w:val="6BEF061B"/>
     <w:multiLevelType w:val="multilevel"/>
     <w:tmpl w:val="AD7A91D8"/>
@@ -4187,7 +3276,7 @@
       </w:rPr>
     </w:lvl>
   </w:abstractNum>
-  <w:abstractNum w:abstractNumId="10" w15:restartNumberingAfterBreak="0">
+  <w:abstractNum w:abstractNumId="10">
     <w:nsid w:val="6DED6D05"/>
     <w:multiLevelType w:val="hybridMultilevel"/>
     <w:tmpl w:val="51EE6A88"/>
@@ -4273,7 +3362,7 @@
       </w:pPr>
     </w:lvl>
   </w:abstractNum>
-  <w:abstractNum w:abstractNumId="11" w15:restartNumberingAfterBreak="0">
+  <w:abstractNum w:abstractNumId="11">
     <w:nsid w:val="73A43541"/>
     <w:multiLevelType w:val="hybridMultilevel"/>
     <w:tmpl w:val="E7DA349C"/>
@@ -4363,7 +3452,7 @@
       </w:pPr>
     </w:lvl>
   </w:abstractNum>
-  <w:abstractNum w:abstractNumId="12" w15:restartNumberingAfterBreak="0">
+  <w:abstractNum w:abstractNumId="12">
     <w:nsid w:val="757F4D75"/>
     <w:multiLevelType w:val="hybridMultilevel"/>
     <w:tmpl w:val="FADA2BFC"/>
@@ -4452,7 +3541,7 @@
       </w:pPr>
     </w:lvl>
   </w:abstractNum>
-  <w:abstractNum w:abstractNumId="13" w15:restartNumberingAfterBreak="0">
+  <w:abstractNum w:abstractNumId="13">
     <w:nsid w:val="789D03D9"/>
     <w:multiLevelType w:val="hybridMultilevel"/>
     <w:tmpl w:val="B4525B4A"/>
@@ -4542,7 +3631,7 @@
       </w:pPr>
     </w:lvl>
   </w:abstractNum>
-  <w:abstractNum w:abstractNumId="14" w15:restartNumberingAfterBreak="0">
+  <w:abstractNum w:abstractNumId="14">
     <w:nsid w:val="7CF64315"/>
     <w:multiLevelType w:val="multilevel"/>
     <w:tmpl w:val="5A32C4D2"/>
@@ -4655,7 +3744,7 @@
       </w:rPr>
     </w:lvl>
   </w:abstractNum>
-  <w:abstractNum w:abstractNumId="15" w15:restartNumberingAfterBreak="0">
+  <w:abstractNum w:abstractNumId="15">
     <w:nsid w:val="7D7D6C54"/>
     <w:multiLevelType w:val="multilevel"/>
     <w:tmpl w:val="344250A0"/>
@@ -4768,7 +3857,7 @@
       </w:rPr>
     </w:lvl>
   </w:abstractNum>
-  <w:abstractNum w:abstractNumId="16" w15:restartNumberingAfterBreak="0">
+  <w:abstractNum w:abstractNumId="16">
     <w:nsid w:val="7E0C786E"/>
     <w:multiLevelType w:val="hybridMultilevel"/>
     <w:tmpl w:val="9F4227EA"/>
@@ -4912,7 +4001,7 @@
 </file>
 
 <file path=word/styles.xml><?xml version="1.0" encoding="utf-8"?>
-<w:styles xmlns:mc="http://schemas.openxmlformats.org/markup-compatibility/2006" xmlns:r="http://schemas.openxmlformats.org/officeDocument/2006/relationships" xmlns:w="http://schemas.openxmlformats.org/wordprocessingml/2006/main" xmlns:w14="http://schemas.microsoft.com/office/word/2010/wordml" xmlns:w15="http://schemas.microsoft.com/office/word/2012/wordml" xmlns:w16cid="http://schemas.microsoft.com/office/word/2016/wordml/cid" xmlns:w16se="http://schemas.microsoft.com/office/word/2015/wordml/symex" mc:Ignorable="w14 w15 w16se w16cid">
+<w:styles xmlns:mc="http://schemas.openxmlformats.org/markup-compatibility/2006" xmlns:r="http://schemas.openxmlformats.org/officeDocument/2006/relationships" xmlns:w="http://schemas.openxmlformats.org/wordprocessingml/2006/main" xmlns:w14="http://schemas.microsoft.com/office/word/2010/wordml" xmlns:w15="http://schemas.microsoft.com/office/word/2012/wordml" mc:Ignorable="w14 w15">
   <w:docDefaults>
     <w:rPrDefault>
       <w:rPr>
@@ -4922,7 +4011,7 @@
     </w:rPrDefault>
     <w:pPrDefault/>
   </w:docDefaults>
-  <w:latentStyles w:defLockedState="0" w:defUIPriority="99" w:defSemiHidden="0" w:defUnhideWhenUsed="0" w:defQFormat="0" w:count="376">
+  <w:latentStyles w:defLockedState="0" w:defUIPriority="99" w:defSemiHidden="0" w:defUnhideWhenUsed="0" w:defQFormat="0" w:count="371">
     <w:lsdException w:name="Normal" w:uiPriority="0" w:qFormat="1"/>
     <w:lsdException w:name="heading 1" w:uiPriority="0" w:qFormat="1"/>
     <w:lsdException w:name="heading 2" w:semiHidden="1" w:uiPriority="0" w:unhideWhenUsed="1" w:qFormat="1"/>
@@ -5294,11 +4383,6 @@
     <w:lsdException w:name="List Table 5 Dark Accent 6" w:uiPriority="50"/>
     <w:lsdException w:name="List Table 6 Colorful Accent 6" w:uiPriority="51"/>
     <w:lsdException w:name="List Table 7 Colorful Accent 6" w:uiPriority="52"/>
-    <w:lsdException w:name="Mention" w:semiHidden="1" w:unhideWhenUsed="1"/>
-    <w:lsdException w:name="Smart Hyperlink" w:semiHidden="1" w:unhideWhenUsed="1"/>
-    <w:lsdException w:name="Hashtag" w:semiHidden="1" w:unhideWhenUsed="1"/>
-    <w:lsdException w:name="Unresolved Mention" w:semiHidden="1" w:unhideWhenUsed="1"/>
-    <w:lsdException w:name="Smart Link" w:semiHidden="1" w:unhideWhenUsed="1"/>
   </w:latentStyles>
   <w:style w:type="paragraph" w:default="1" w:styleId="Normal">
     <w:name w:val="Normal"/>
@@ -6048,7 +5132,7 @@
 </file>
 
 <file path=customXml/itemProps1.xml><?xml version="1.0" encoding="utf-8"?>
-<ds:datastoreItem xmlns:ds="http://schemas.openxmlformats.org/officeDocument/2006/customXml" ds:itemID="{2D10799B-77C1-4335-855F-C923AB7431FD}">
+<ds:datastoreItem xmlns:ds="http://schemas.openxmlformats.org/officeDocument/2006/customXml" ds:itemID="{DCC940DA-3750-41AC-A541-E2CB5F3083F0}">
   <ds:schemaRefs>
     <ds:schemaRef ds:uri="http://schemas.openxmlformats.org/officeDocument/2006/bibliography"/>
   </ds:schemaRefs>

</xml_diff>